<commit_message>
Battle System Documentation Update
</commit_message>
<xml_diff>
--- a/Project Alek/Battle System.docx
+++ b/Project Alek/Battle System.docx
@@ -7,17 +7,41 @@
         <w:jc w:val="center"/>
         <w:rPr>
           <w:rFonts w:ascii="Times New Roman" w:hAnsi="Times New Roman" w:cs="Times New Roman"/>
-          <w:sz w:val="24"/>
-          <w:szCs w:val="24"/>
-        </w:rPr>
-      </w:pPr>
-      <w:r>
-        <w:rPr>
-          <w:rFonts w:ascii="Times New Roman" w:hAnsi="Times New Roman" w:cs="Times New Roman"/>
-          <w:sz w:val="24"/>
-          <w:szCs w:val="24"/>
-        </w:rPr>
-        <w:t>Project Swap Battle System</w:t>
+          <w:b/>
+          <w:bCs/>
+          <w:sz w:val="32"/>
+          <w:szCs w:val="32"/>
+        </w:rPr>
+      </w:pPr>
+      <w:r>
+        <w:rPr>
+          <w:rFonts w:ascii="Times New Roman" w:hAnsi="Times New Roman" w:cs="Times New Roman"/>
+          <w:b/>
+          <w:bCs/>
+          <w:sz w:val="32"/>
+          <w:szCs w:val="32"/>
+        </w:rPr>
+        <w:t xml:space="preserve">Project </w:t>
+      </w:r>
+      <w:r>
+        <w:rPr>
+          <w:rFonts w:ascii="Times New Roman" w:hAnsi="Times New Roman" w:cs="Times New Roman"/>
+          <w:b/>
+          <w:bCs/>
+          <w:sz w:val="32"/>
+          <w:szCs w:val="32"/>
+        </w:rPr>
+        <w:t>Alek</w:t>
+      </w:r>
+      <w:r>
+        <w:rPr>
+          <w:rFonts w:ascii="Times New Roman" w:hAnsi="Times New Roman" w:cs="Times New Roman"/>
+          <w:b/>
+          <w:bCs/>
+          <w:sz w:val="32"/>
+          <w:szCs w:val="32"/>
+        </w:rPr>
+        <w:t xml:space="preserve"> Battle System</w:t>
       </w:r>
     </w:p>
     <w:p>
@@ -105,8 +129,33 @@
           <w:sz w:val="24"/>
           <w:szCs w:val="24"/>
         </w:rPr>
-        <w:t>Each action has a cooldown (still TBD)</w:t>
-      </w:r>
+        <w:t>Each character has a maximum AP of 6</w:t>
+      </w:r>
+      <w:r>
+        <w:rPr>
+          <w:rFonts w:ascii="Times New Roman" w:hAnsi="Times New Roman" w:cs="Times New Roman"/>
+          <w:sz w:val="24"/>
+          <w:szCs w:val="24"/>
+        </w:rPr>
+        <w:t xml:space="preserve"> and </w:t>
+      </w:r>
+      <w:r>
+        <w:rPr>
+          <w:rFonts w:ascii="Times New Roman" w:hAnsi="Times New Roman" w:cs="Times New Roman"/>
+          <w:sz w:val="24"/>
+          <w:szCs w:val="24"/>
+        </w:rPr>
+        <w:t>receives 2 AP each turn</w:t>
+      </w:r>
+    </w:p>
+    <w:p>
+      <w:pPr>
+        <w:rPr>
+          <w:rFonts w:ascii="Times New Roman" w:hAnsi="Times New Roman" w:cs="Times New Roman"/>
+          <w:sz w:val="24"/>
+          <w:szCs w:val="24"/>
+        </w:rPr>
+      </w:pPr>
     </w:p>
     <w:p>
       <w:pPr>
@@ -127,158 +176,283 @@
           <w:sz w:val="24"/>
           <w:szCs w:val="24"/>
         </w:rPr>
-        <w:t>Swap System</w:t>
-      </w:r>
-    </w:p>
-    <w:p>
-      <w:pPr>
-        <w:pStyle w:val="ListParagraph"/>
-        <w:numPr>
-          <w:ilvl w:val="1"/>
-          <w:numId w:val="1"/>
-        </w:numPr>
-        <w:rPr>
-          <w:rFonts w:ascii="Times New Roman" w:hAnsi="Times New Roman" w:cs="Times New Roman"/>
-          <w:sz w:val="24"/>
-          <w:szCs w:val="24"/>
-        </w:rPr>
-      </w:pPr>
-      <w:r>
-        <w:rPr>
-          <w:rFonts w:ascii="Times New Roman" w:hAnsi="Times New Roman" w:cs="Times New Roman"/>
-          <w:sz w:val="24"/>
-          <w:szCs w:val="24"/>
-        </w:rPr>
-        <w:t xml:space="preserve">Each round, </w:t>
-      </w:r>
-      <w:r>
-        <w:rPr>
-          <w:rFonts w:ascii="Times New Roman" w:hAnsi="Times New Roman" w:cs="Times New Roman"/>
-          <w:sz w:val="24"/>
-          <w:szCs w:val="24"/>
-        </w:rPr>
-        <w:t>2 players/ enemies can swap positions. During the player turn, you can choose the swap action and swap with another member. However, only one party member can swap, after that the option is disabled. This is the same for the enemies</w:t>
-      </w:r>
-    </w:p>
-    <w:p>
-      <w:pPr>
-        <w:pStyle w:val="ListParagraph"/>
-        <w:numPr>
-          <w:ilvl w:val="1"/>
-          <w:numId w:val="1"/>
-        </w:numPr>
-        <w:rPr>
-          <w:rFonts w:ascii="Times New Roman" w:hAnsi="Times New Roman" w:cs="Times New Roman"/>
-          <w:sz w:val="24"/>
-          <w:szCs w:val="24"/>
-        </w:rPr>
-      </w:pPr>
-      <w:r>
-        <w:rPr>
-          <w:rFonts w:ascii="Times New Roman" w:hAnsi="Times New Roman" w:cs="Times New Roman"/>
-          <w:sz w:val="24"/>
-          <w:szCs w:val="24"/>
-        </w:rPr>
-        <w:t>A swap will either happen when the character is about to be directly attacked (not a multi-hit) or at the end of the round if they are not attacked.</w:t>
-      </w:r>
-    </w:p>
-    <w:p>
-      <w:pPr>
-        <w:pStyle w:val="ListParagraph"/>
-        <w:numPr>
-          <w:ilvl w:val="1"/>
-          <w:numId w:val="1"/>
-        </w:numPr>
-        <w:rPr>
-          <w:rFonts w:ascii="Times New Roman" w:hAnsi="Times New Roman" w:cs="Times New Roman"/>
-          <w:sz w:val="24"/>
-          <w:szCs w:val="24"/>
-        </w:rPr>
-      </w:pPr>
-      <w:r>
-        <w:rPr>
-          <w:rFonts w:ascii="Times New Roman" w:hAnsi="Times New Roman" w:cs="Times New Roman"/>
-          <w:sz w:val="24"/>
-          <w:szCs w:val="24"/>
-        </w:rPr>
-        <w:t>After a character uses swap, it has a 1 turn cooldown. And on top of that, you cannot swap with the same person twice in a row. This goes for both characters involved. The character that initiated the swap has a cooldown, but the character swapped with does not. This will hopefully make it easier to predict an enemy’s movement.</w:t>
-      </w:r>
-    </w:p>
-    <w:p>
-      <w:pPr>
-        <w:pStyle w:val="ListParagraph"/>
-        <w:numPr>
-          <w:ilvl w:val="1"/>
-          <w:numId w:val="1"/>
-        </w:numPr>
-        <w:rPr>
-          <w:rFonts w:ascii="Times New Roman" w:hAnsi="Times New Roman" w:cs="Times New Roman"/>
-          <w:sz w:val="24"/>
-          <w:szCs w:val="24"/>
-        </w:rPr>
-      </w:pPr>
-      <w:r>
-        <w:rPr>
-          <w:rFonts w:ascii="Times New Roman" w:hAnsi="Times New Roman" w:cs="Times New Roman"/>
-          <w:sz w:val="24"/>
-          <w:szCs w:val="24"/>
-        </w:rPr>
-        <w:t xml:space="preserve">Each party member </w:t>
-      </w:r>
-      <w:r>
-        <w:rPr>
-          <w:rFonts w:ascii="Times New Roman" w:hAnsi="Times New Roman" w:cs="Times New Roman"/>
-          <w:sz w:val="24"/>
-          <w:szCs w:val="24"/>
-        </w:rPr>
-        <w:t>can</w:t>
-      </w:r>
-      <w:r>
-        <w:rPr>
-          <w:rFonts w:ascii="Times New Roman" w:hAnsi="Times New Roman" w:cs="Times New Roman"/>
-          <w:sz w:val="24"/>
-          <w:szCs w:val="24"/>
-        </w:rPr>
-        <w:t xml:space="preserve"> predict if an enemy will swap and who they will swap with</w:t>
-      </w:r>
-      <w:r>
-        <w:rPr>
-          <w:rFonts w:ascii="Times New Roman" w:hAnsi="Times New Roman" w:cs="Times New Roman"/>
-          <w:sz w:val="24"/>
-          <w:szCs w:val="24"/>
-        </w:rPr>
-        <w:t xml:space="preserve"> (maybe not who. Might be too difficult). If you successfully predict an enemy’s movement, you stun them (checkmate (name TBD)). If you fail, you get some debuff or penalty.</w:t>
-      </w:r>
-    </w:p>
-    <w:p>
-      <w:pPr>
-        <w:pStyle w:val="ListParagraph"/>
-        <w:numPr>
-          <w:ilvl w:val="1"/>
-          <w:numId w:val="1"/>
-        </w:numPr>
-        <w:rPr>
-          <w:rFonts w:ascii="Times New Roman" w:hAnsi="Times New Roman" w:cs="Times New Roman"/>
-          <w:sz w:val="24"/>
-          <w:szCs w:val="24"/>
-        </w:rPr>
-      </w:pPr>
-      <w:r>
-        <w:rPr>
-          <w:rFonts w:ascii="Times New Roman" w:hAnsi="Times New Roman" w:cs="Times New Roman"/>
-          <w:sz w:val="24"/>
-          <w:szCs w:val="24"/>
-        </w:rPr>
-        <w:t xml:space="preserve">There will be other abilities that work with </w:t>
-      </w:r>
-      <w:r>
-        <w:rPr>
-          <w:rFonts w:ascii="Times New Roman" w:hAnsi="Times New Roman" w:cs="Times New Roman"/>
-          <w:sz w:val="24"/>
-          <w:szCs w:val="24"/>
-        </w:rPr>
-        <w:t>both mechanics</w:t>
-      </w:r>
+        <w:t>Loan System</w:t>
+      </w:r>
+    </w:p>
+    <w:p>
+      <w:pPr>
+        <w:pStyle w:val="ListParagraph"/>
+        <w:numPr>
+          <w:ilvl w:val="1"/>
+          <w:numId w:val="1"/>
+        </w:numPr>
+        <w:rPr>
+          <w:rFonts w:ascii="Times New Roman" w:hAnsi="Times New Roman" w:cs="Times New Roman"/>
+          <w:sz w:val="24"/>
+          <w:szCs w:val="24"/>
+        </w:rPr>
+      </w:pPr>
+      <w:r>
+        <w:rPr>
+          <w:rFonts w:ascii="Times New Roman" w:hAnsi="Times New Roman" w:cs="Times New Roman"/>
+          <w:sz w:val="24"/>
+          <w:szCs w:val="24"/>
+        </w:rPr>
+        <w:t xml:space="preserve">There </w:t>
+      </w:r>
+      <w:r>
+        <w:rPr>
+          <w:rFonts w:ascii="Times New Roman" w:hAnsi="Times New Roman" w:cs="Times New Roman"/>
+          <w:sz w:val="24"/>
+          <w:szCs w:val="24"/>
+        </w:rPr>
+        <w:t>may</w:t>
+      </w:r>
+      <w:r>
+        <w:rPr>
+          <w:rFonts w:ascii="Times New Roman" w:hAnsi="Times New Roman" w:cs="Times New Roman"/>
+          <w:sz w:val="24"/>
+          <w:szCs w:val="24"/>
+        </w:rPr>
+        <w:t xml:space="preserve"> be actions that cost more than the max amount of AP</w:t>
+      </w:r>
+    </w:p>
+    <w:p>
+      <w:pPr>
+        <w:pStyle w:val="ListParagraph"/>
+        <w:numPr>
+          <w:ilvl w:val="1"/>
+          <w:numId w:val="1"/>
+        </w:numPr>
+        <w:rPr>
+          <w:rFonts w:ascii="Times New Roman" w:hAnsi="Times New Roman" w:cs="Times New Roman"/>
+          <w:sz w:val="24"/>
+          <w:szCs w:val="24"/>
+        </w:rPr>
+      </w:pPr>
+      <w:r>
+        <w:rPr>
+          <w:rFonts w:ascii="Times New Roman" w:hAnsi="Times New Roman" w:cs="Times New Roman"/>
+          <w:sz w:val="24"/>
+          <w:szCs w:val="24"/>
+        </w:rPr>
+        <w:t>You can “borrow” AP. You can do this at any point in your turn</w:t>
+      </w:r>
+    </w:p>
+    <w:p>
+      <w:pPr>
+        <w:pStyle w:val="ListParagraph"/>
+        <w:numPr>
+          <w:ilvl w:val="1"/>
+          <w:numId w:val="1"/>
+        </w:numPr>
+        <w:rPr>
+          <w:rFonts w:ascii="Times New Roman" w:hAnsi="Times New Roman" w:cs="Times New Roman"/>
+          <w:sz w:val="24"/>
+          <w:szCs w:val="24"/>
+        </w:rPr>
+      </w:pPr>
+      <w:r>
+        <w:rPr>
+          <w:rFonts w:ascii="Times New Roman" w:hAnsi="Times New Roman" w:cs="Times New Roman"/>
+          <w:sz w:val="24"/>
+          <w:szCs w:val="24"/>
+        </w:rPr>
+        <w:t>Once you borrow AP, that party member is in debt. While in debt, that member cannot borrow again until their debt is paid.</w:t>
+      </w:r>
+    </w:p>
+    <w:p>
+      <w:pPr>
+        <w:pStyle w:val="ListParagraph"/>
+        <w:numPr>
+          <w:ilvl w:val="1"/>
+          <w:numId w:val="1"/>
+        </w:numPr>
+        <w:rPr>
+          <w:rFonts w:ascii="Times New Roman" w:hAnsi="Times New Roman" w:cs="Times New Roman"/>
+          <w:sz w:val="24"/>
+          <w:szCs w:val="24"/>
+        </w:rPr>
+      </w:pPr>
+      <w:r>
+        <w:rPr>
+          <w:rFonts w:ascii="Times New Roman" w:hAnsi="Times New Roman" w:cs="Times New Roman"/>
+          <w:sz w:val="24"/>
+          <w:szCs w:val="24"/>
+        </w:rPr>
+        <w:t>A party member pays their debt by sacrificing the AP they receive each turn until their debt is gone.</w:t>
+      </w:r>
+    </w:p>
+    <w:p>
+      <w:pPr>
+        <w:pStyle w:val="ListParagraph"/>
+        <w:numPr>
+          <w:ilvl w:val="1"/>
+          <w:numId w:val="1"/>
+        </w:numPr>
+        <w:rPr>
+          <w:rFonts w:ascii="Times New Roman" w:hAnsi="Times New Roman" w:cs="Times New Roman"/>
+          <w:sz w:val="24"/>
+          <w:szCs w:val="24"/>
+        </w:rPr>
+      </w:pPr>
+      <w:r>
+        <w:rPr>
+          <w:rFonts w:ascii="Times New Roman" w:hAnsi="Times New Roman" w:cs="Times New Roman"/>
+          <w:sz w:val="24"/>
+          <w:szCs w:val="24"/>
+        </w:rPr>
+        <w:t>You are not forced to pay your debt, however, and can still perform actions as normal</w:t>
+      </w:r>
+    </w:p>
+    <w:p>
+      <w:pPr>
+        <w:pStyle w:val="ListParagraph"/>
+        <w:numPr>
+          <w:ilvl w:val="1"/>
+          <w:numId w:val="1"/>
+        </w:numPr>
+        <w:rPr>
+          <w:rFonts w:ascii="Times New Roman" w:hAnsi="Times New Roman" w:cs="Times New Roman"/>
+          <w:sz w:val="24"/>
+          <w:szCs w:val="24"/>
+        </w:rPr>
+      </w:pPr>
+      <w:r>
+        <w:rPr>
+          <w:rFonts w:ascii="Times New Roman" w:hAnsi="Times New Roman" w:cs="Times New Roman"/>
+          <w:sz w:val="24"/>
+          <w:szCs w:val="24"/>
+        </w:rPr>
+        <w:t>Each action a member takes (including ending turn) while in debt will cause that party member to take damage that increases every action until that character is dead (</w:t>
+      </w:r>
+      <w:r>
+        <w:rPr>
+          <w:rFonts w:ascii="Times New Roman" w:hAnsi="Times New Roman" w:cs="Times New Roman"/>
+          <w:sz w:val="24"/>
+          <w:szCs w:val="24"/>
+        </w:rPr>
+        <w:t>20</w:t>
+      </w:r>
+      <w:r>
+        <w:rPr>
+          <w:rFonts w:ascii="Times New Roman" w:hAnsi="Times New Roman" w:cs="Times New Roman"/>
+          <w:sz w:val="24"/>
+          <w:szCs w:val="24"/>
+        </w:rPr>
+        <w:t xml:space="preserve">% of max hp </w:t>
+      </w:r>
+      <w:r>
+        <w:rPr>
+          <w:rFonts w:ascii="Times New Roman" w:hAnsi="Times New Roman" w:cs="Times New Roman"/>
+          <w:sz w:val="24"/>
+          <w:szCs w:val="24"/>
+        </w:rPr>
+        <w:sym w:font="Wingdings" w:char="F0E0"/>
+      </w:r>
+      <w:r>
+        <w:rPr>
+          <w:rFonts w:ascii="Times New Roman" w:hAnsi="Times New Roman" w:cs="Times New Roman"/>
+          <w:sz w:val="24"/>
+          <w:szCs w:val="24"/>
+        </w:rPr>
+        <w:t xml:space="preserve"> </w:t>
+      </w:r>
+      <w:r>
+        <w:rPr>
+          <w:rFonts w:ascii="Times New Roman" w:hAnsi="Times New Roman" w:cs="Times New Roman"/>
+          <w:sz w:val="24"/>
+          <w:szCs w:val="24"/>
+        </w:rPr>
+        <w:t>40</w:t>
+      </w:r>
+      <w:r>
+        <w:rPr>
+          <w:rFonts w:ascii="Times New Roman" w:hAnsi="Times New Roman" w:cs="Times New Roman"/>
+          <w:sz w:val="24"/>
+          <w:szCs w:val="24"/>
+        </w:rPr>
+        <w:t xml:space="preserve">% </w:t>
+      </w:r>
+      <w:r>
+        <w:rPr>
+          <w:rFonts w:ascii="Times New Roman" w:hAnsi="Times New Roman" w:cs="Times New Roman"/>
+          <w:sz w:val="24"/>
+          <w:szCs w:val="24"/>
+        </w:rPr>
+        <w:sym w:font="Wingdings" w:char="F0E0"/>
+      </w:r>
+      <w:r>
+        <w:rPr>
+          <w:rFonts w:ascii="Times New Roman" w:hAnsi="Times New Roman" w:cs="Times New Roman"/>
+          <w:sz w:val="24"/>
+          <w:szCs w:val="24"/>
+        </w:rPr>
+        <w:t xml:space="preserve"> </w:t>
+      </w:r>
+      <w:r>
+        <w:rPr>
+          <w:rFonts w:ascii="Times New Roman" w:hAnsi="Times New Roman" w:cs="Times New Roman"/>
+          <w:sz w:val="24"/>
+          <w:szCs w:val="24"/>
+        </w:rPr>
+        <w:t>6</w:t>
+      </w:r>
+      <w:r>
+        <w:rPr>
+          <w:rFonts w:ascii="Times New Roman" w:hAnsi="Times New Roman" w:cs="Times New Roman"/>
+          <w:sz w:val="24"/>
+          <w:szCs w:val="24"/>
+        </w:rPr>
+        <w:t xml:space="preserve">0% </w:t>
+      </w:r>
+      <w:r>
+        <w:rPr>
+          <w:rFonts w:ascii="Times New Roman" w:hAnsi="Times New Roman" w:cs="Times New Roman"/>
+          <w:sz w:val="24"/>
+          <w:szCs w:val="24"/>
+        </w:rPr>
+        <w:sym w:font="Wingdings" w:char="F0E0"/>
+      </w:r>
+      <w:r>
+        <w:rPr>
+          <w:rFonts w:ascii="Times New Roman" w:hAnsi="Times New Roman" w:cs="Times New Roman"/>
+          <w:sz w:val="24"/>
+          <w:szCs w:val="24"/>
+        </w:rPr>
+        <w:t xml:space="preserve"> 100%)</w:t>
+      </w:r>
+    </w:p>
+    <w:p>
+      <w:pPr>
+        <w:pStyle w:val="ListParagraph"/>
+        <w:numPr>
+          <w:ilvl w:val="1"/>
+          <w:numId w:val="1"/>
+        </w:numPr>
+        <w:rPr>
+          <w:rFonts w:ascii="Times New Roman" w:hAnsi="Times New Roman" w:cs="Times New Roman"/>
+          <w:sz w:val="24"/>
+          <w:szCs w:val="24"/>
+        </w:rPr>
+      </w:pPr>
+      <w:r>
+        <w:rPr>
+          <w:rFonts w:ascii="Times New Roman" w:hAnsi="Times New Roman" w:cs="Times New Roman"/>
+          <w:sz w:val="24"/>
+          <w:szCs w:val="24"/>
+        </w:rPr>
+        <w:t>Dying erases a character’s debt</w:t>
+      </w:r>
+    </w:p>
+    <w:p>
+      <w:pPr>
+        <w:rPr>
+          <w:rFonts w:ascii="Times New Roman" w:hAnsi="Times New Roman" w:cs="Times New Roman"/>
+          <w:sz w:val="24"/>
+          <w:szCs w:val="24"/>
+        </w:rPr>
+      </w:pPr>
     </w:p>
     <w:p>
       <w:pPr>
@@ -299,6 +473,2674 @@
           <w:sz w:val="24"/>
           <w:szCs w:val="24"/>
         </w:rPr>
+        <w:t>Action Point Conversion System</w:t>
+      </w:r>
+    </w:p>
+    <w:p>
+      <w:pPr>
+        <w:pStyle w:val="ListParagraph"/>
+        <w:numPr>
+          <w:ilvl w:val="1"/>
+          <w:numId w:val="1"/>
+        </w:numPr>
+        <w:rPr>
+          <w:rFonts w:ascii="Times New Roman" w:hAnsi="Times New Roman" w:cs="Times New Roman"/>
+          <w:sz w:val="24"/>
+          <w:szCs w:val="24"/>
+        </w:rPr>
+      </w:pPr>
+      <w:r>
+        <w:rPr>
+          <w:rFonts w:ascii="Times New Roman" w:hAnsi="Times New Roman" w:cs="Times New Roman"/>
+          <w:sz w:val="24"/>
+          <w:szCs w:val="24"/>
+        </w:rPr>
+        <w:t>You have the option to add more AP to the cost of an action, increasing the potency</w:t>
+      </w:r>
+      <w:r>
+        <w:rPr>
+          <w:rFonts w:ascii="Times New Roman" w:hAnsi="Times New Roman" w:cs="Times New Roman"/>
+          <w:sz w:val="24"/>
+          <w:szCs w:val="24"/>
+        </w:rPr>
+        <w:t>/damage</w:t>
+      </w:r>
+      <w:r>
+        <w:rPr>
+          <w:rFonts w:ascii="Times New Roman" w:hAnsi="Times New Roman" w:cs="Times New Roman"/>
+          <w:sz w:val="24"/>
+          <w:szCs w:val="24"/>
+        </w:rPr>
+        <w:t xml:space="preserve"> of the action.</w:t>
+      </w:r>
+      <w:r>
+        <w:rPr>
+          <w:rFonts w:ascii="Times New Roman" w:hAnsi="Times New Roman" w:cs="Times New Roman"/>
+          <w:sz w:val="24"/>
+          <w:szCs w:val="24"/>
+        </w:rPr>
+        <w:t xml:space="preserve"> (pressing right on d-pad should increase AP cost)</w:t>
+      </w:r>
+    </w:p>
+    <w:p>
+      <w:pPr>
+        <w:pStyle w:val="ListParagraph"/>
+        <w:numPr>
+          <w:ilvl w:val="1"/>
+          <w:numId w:val="1"/>
+        </w:numPr>
+        <w:rPr>
+          <w:rFonts w:ascii="Times New Roman" w:hAnsi="Times New Roman" w:cs="Times New Roman"/>
+          <w:sz w:val="24"/>
+          <w:szCs w:val="24"/>
+        </w:rPr>
+      </w:pPr>
+      <w:r>
+        <w:rPr>
+          <w:rFonts w:ascii="Times New Roman" w:hAnsi="Times New Roman" w:cs="Times New Roman"/>
+          <w:sz w:val="24"/>
+          <w:szCs w:val="24"/>
+        </w:rPr>
+        <w:t>Up to 4 AP can be added to an action</w:t>
+      </w:r>
+    </w:p>
+    <w:p>
+      <w:pPr>
+        <w:pStyle w:val="ListParagraph"/>
+        <w:numPr>
+          <w:ilvl w:val="2"/>
+          <w:numId w:val="1"/>
+        </w:numPr>
+        <w:rPr>
+          <w:rFonts w:ascii="Times New Roman" w:hAnsi="Times New Roman" w:cs="Times New Roman"/>
+          <w:sz w:val="24"/>
+          <w:szCs w:val="24"/>
+        </w:rPr>
+      </w:pPr>
+      <w:r>
+        <w:rPr>
+          <w:rFonts w:ascii="Times New Roman" w:hAnsi="Times New Roman" w:cs="Times New Roman"/>
+          <w:sz w:val="24"/>
+          <w:szCs w:val="24"/>
+        </w:rPr>
+        <w:t xml:space="preserve">Attacks/ attack items receive a damage boost (5% </w:t>
+      </w:r>
+      <w:r>
+        <w:rPr>
+          <w:rFonts w:ascii="Times New Roman" w:hAnsi="Times New Roman" w:cs="Times New Roman"/>
+          <w:sz w:val="24"/>
+          <w:szCs w:val="24"/>
+        </w:rPr>
+        <w:sym w:font="Wingdings" w:char="F0E0"/>
+      </w:r>
+      <w:r>
+        <w:rPr>
+          <w:rFonts w:ascii="Times New Roman" w:hAnsi="Times New Roman" w:cs="Times New Roman"/>
+          <w:sz w:val="24"/>
+          <w:szCs w:val="24"/>
+        </w:rPr>
+        <w:t xml:space="preserve"> 10% </w:t>
+      </w:r>
+      <w:r>
+        <w:rPr>
+          <w:rFonts w:ascii="Times New Roman" w:hAnsi="Times New Roman" w:cs="Times New Roman"/>
+          <w:sz w:val="24"/>
+          <w:szCs w:val="24"/>
+        </w:rPr>
+        <w:sym w:font="Wingdings" w:char="F0E0"/>
+      </w:r>
+      <w:r>
+        <w:rPr>
+          <w:rFonts w:ascii="Times New Roman" w:hAnsi="Times New Roman" w:cs="Times New Roman"/>
+          <w:sz w:val="24"/>
+          <w:szCs w:val="24"/>
+        </w:rPr>
+        <w:t xml:space="preserve"> 20% </w:t>
+      </w:r>
+      <w:r>
+        <w:rPr>
+          <w:rFonts w:ascii="Times New Roman" w:hAnsi="Times New Roman" w:cs="Times New Roman"/>
+          <w:sz w:val="24"/>
+          <w:szCs w:val="24"/>
+        </w:rPr>
+        <w:sym w:font="Wingdings" w:char="F0E0"/>
+      </w:r>
+      <w:r>
+        <w:rPr>
+          <w:rFonts w:ascii="Times New Roman" w:hAnsi="Times New Roman" w:cs="Times New Roman"/>
+          <w:sz w:val="24"/>
+          <w:szCs w:val="24"/>
+        </w:rPr>
+        <w:t xml:space="preserve"> 40%)</w:t>
+      </w:r>
+    </w:p>
+    <w:p>
+      <w:pPr>
+        <w:pStyle w:val="ListParagraph"/>
+        <w:numPr>
+          <w:ilvl w:val="2"/>
+          <w:numId w:val="1"/>
+        </w:numPr>
+        <w:rPr>
+          <w:rFonts w:ascii="Times New Roman" w:hAnsi="Times New Roman" w:cs="Times New Roman"/>
+          <w:sz w:val="24"/>
+          <w:szCs w:val="24"/>
+        </w:rPr>
+      </w:pPr>
+      <w:r>
+        <w:rPr>
+          <w:rFonts w:ascii="Times New Roman" w:hAnsi="Times New Roman" w:cs="Times New Roman"/>
+          <w:sz w:val="24"/>
+          <w:szCs w:val="24"/>
+        </w:rPr>
+        <w:t xml:space="preserve">Healing items get an increase in potency (10% </w:t>
+      </w:r>
+      <w:r>
+        <w:rPr>
+          <w:rFonts w:ascii="Times New Roman" w:hAnsi="Times New Roman" w:cs="Times New Roman"/>
+          <w:sz w:val="24"/>
+          <w:szCs w:val="24"/>
+        </w:rPr>
+        <w:sym w:font="Wingdings" w:char="F0E0"/>
+      </w:r>
+      <w:r>
+        <w:rPr>
+          <w:rFonts w:ascii="Times New Roman" w:hAnsi="Times New Roman" w:cs="Times New Roman"/>
+          <w:sz w:val="24"/>
+          <w:szCs w:val="24"/>
+        </w:rPr>
+        <w:t xml:space="preserve"> 20% </w:t>
+      </w:r>
+      <w:r>
+        <w:rPr>
+          <w:rFonts w:ascii="Times New Roman" w:hAnsi="Times New Roman" w:cs="Times New Roman"/>
+          <w:sz w:val="24"/>
+          <w:szCs w:val="24"/>
+        </w:rPr>
+        <w:sym w:font="Wingdings" w:char="F0E0"/>
+      </w:r>
+      <w:r>
+        <w:rPr>
+          <w:rFonts w:ascii="Times New Roman" w:hAnsi="Times New Roman" w:cs="Times New Roman"/>
+          <w:sz w:val="24"/>
+          <w:szCs w:val="24"/>
+        </w:rPr>
+        <w:t xml:space="preserve"> </w:t>
+      </w:r>
+      <w:r>
+        <w:rPr>
+          <w:rFonts w:ascii="Times New Roman" w:hAnsi="Times New Roman" w:cs="Times New Roman"/>
+          <w:sz w:val="24"/>
+          <w:szCs w:val="24"/>
+        </w:rPr>
+        <w:t xml:space="preserve">30% </w:t>
+      </w:r>
+      <w:r>
+        <w:rPr>
+          <w:rFonts w:ascii="Times New Roman" w:hAnsi="Times New Roman" w:cs="Times New Roman"/>
+          <w:sz w:val="24"/>
+          <w:szCs w:val="24"/>
+        </w:rPr>
+        <w:sym w:font="Wingdings" w:char="F0E0"/>
+      </w:r>
+      <w:r>
+        <w:rPr>
+          <w:rFonts w:ascii="Times New Roman" w:hAnsi="Times New Roman" w:cs="Times New Roman"/>
+          <w:sz w:val="24"/>
+          <w:szCs w:val="24"/>
+        </w:rPr>
+        <w:t xml:space="preserve"> 50%)</w:t>
+      </w:r>
+    </w:p>
+    <w:p>
+      <w:pPr>
+        <w:rPr>
+          <w:rFonts w:ascii="Times New Roman" w:hAnsi="Times New Roman" w:cs="Times New Roman"/>
+          <w:sz w:val="24"/>
+          <w:szCs w:val="24"/>
+        </w:rPr>
+      </w:pPr>
+    </w:p>
+    <w:p>
+      <w:pPr>
+        <w:pStyle w:val="ListParagraph"/>
+        <w:numPr>
+          <w:ilvl w:val="0"/>
+          <w:numId w:val="1"/>
+        </w:numPr>
+        <w:rPr>
+          <w:rFonts w:ascii="Times New Roman" w:hAnsi="Times New Roman" w:cs="Times New Roman"/>
+          <w:sz w:val="24"/>
+          <w:szCs w:val="24"/>
+        </w:rPr>
+      </w:pPr>
+      <w:r>
+        <w:rPr>
+          <w:rFonts w:ascii="Times New Roman" w:hAnsi="Times New Roman" w:cs="Times New Roman"/>
+          <w:sz w:val="24"/>
+          <w:szCs w:val="24"/>
+        </w:rPr>
+        <w:t>Checkmate</w:t>
+      </w:r>
+      <w:r>
+        <w:rPr>
+          <w:rFonts w:ascii="Times New Roman" w:hAnsi="Times New Roman" w:cs="Times New Roman"/>
+          <w:sz w:val="24"/>
+          <w:szCs w:val="24"/>
+        </w:rPr>
+        <w:t>/</w:t>
+      </w:r>
+      <w:proofErr w:type="gramStart"/>
+      <w:r>
+        <w:rPr>
+          <w:rFonts w:ascii="Times New Roman" w:hAnsi="Times New Roman" w:cs="Times New Roman"/>
+          <w:sz w:val="24"/>
+          <w:szCs w:val="24"/>
+        </w:rPr>
+        <w:t>Break</w:t>
+      </w:r>
+      <w:proofErr w:type="gramEnd"/>
+      <w:r>
+        <w:rPr>
+          <w:rFonts w:ascii="Times New Roman" w:hAnsi="Times New Roman" w:cs="Times New Roman"/>
+          <w:sz w:val="24"/>
+          <w:szCs w:val="24"/>
+        </w:rPr>
+        <w:t xml:space="preserve"> System (Name TBD)</w:t>
+      </w:r>
+    </w:p>
+    <w:p>
+      <w:pPr>
+        <w:pStyle w:val="ListParagraph"/>
+        <w:numPr>
+          <w:ilvl w:val="1"/>
+          <w:numId w:val="1"/>
+        </w:numPr>
+        <w:rPr>
+          <w:rFonts w:ascii="Times New Roman" w:hAnsi="Times New Roman" w:cs="Times New Roman"/>
+          <w:sz w:val="24"/>
+          <w:szCs w:val="24"/>
+        </w:rPr>
+      </w:pPr>
+      <w:r>
+        <w:rPr>
+          <w:rFonts w:ascii="Times New Roman" w:hAnsi="Times New Roman" w:cs="Times New Roman"/>
+          <w:sz w:val="24"/>
+          <w:szCs w:val="24"/>
+        </w:rPr>
+        <w:t xml:space="preserve">“Checkmate” is a state where an enemy cannot perform any actions for that </w:t>
+      </w:r>
+      <w:r>
+        <w:rPr>
+          <w:rFonts w:ascii="Times New Roman" w:hAnsi="Times New Roman" w:cs="Times New Roman"/>
+          <w:sz w:val="24"/>
+          <w:szCs w:val="24"/>
+        </w:rPr>
+        <w:t>turn,</w:t>
+      </w:r>
+      <w:r>
+        <w:rPr>
+          <w:rFonts w:ascii="Times New Roman" w:hAnsi="Times New Roman" w:cs="Times New Roman"/>
+          <w:sz w:val="24"/>
+          <w:szCs w:val="24"/>
+        </w:rPr>
+        <w:t xml:space="preserve"> and they are </w:t>
+      </w:r>
+      <w:proofErr w:type="spellStart"/>
+      <w:r>
+        <w:rPr>
+          <w:rFonts w:ascii="Times New Roman" w:hAnsi="Times New Roman" w:cs="Times New Roman"/>
+          <w:sz w:val="24"/>
+          <w:szCs w:val="24"/>
+        </w:rPr>
+        <w:t>debuffed</w:t>
+      </w:r>
+      <w:proofErr w:type="spellEnd"/>
+      <w:r>
+        <w:rPr>
+          <w:rFonts w:ascii="Times New Roman" w:hAnsi="Times New Roman" w:cs="Times New Roman"/>
+          <w:sz w:val="24"/>
+          <w:szCs w:val="24"/>
+        </w:rPr>
+        <w:t xml:space="preserve"> for a certain number of turns</w:t>
+      </w:r>
+    </w:p>
+    <w:p>
+      <w:pPr>
+        <w:pStyle w:val="ListParagraph"/>
+        <w:numPr>
+          <w:ilvl w:val="1"/>
+          <w:numId w:val="1"/>
+        </w:numPr>
+        <w:rPr>
+          <w:rFonts w:ascii="Times New Roman" w:hAnsi="Times New Roman" w:cs="Times New Roman"/>
+          <w:sz w:val="24"/>
+          <w:szCs w:val="24"/>
+        </w:rPr>
+      </w:pPr>
+      <w:r>
+        <w:rPr>
+          <w:rFonts w:ascii="Times New Roman" w:hAnsi="Times New Roman" w:cs="Times New Roman"/>
+          <w:sz w:val="24"/>
+          <w:szCs w:val="24"/>
+        </w:rPr>
+        <w:t>Each enemy has a “shield” that can take a certain number of hits before it breaks</w:t>
+      </w:r>
+    </w:p>
+    <w:p>
+      <w:pPr>
+        <w:pStyle w:val="ListParagraph"/>
+        <w:numPr>
+          <w:ilvl w:val="1"/>
+          <w:numId w:val="1"/>
+        </w:numPr>
+        <w:rPr>
+          <w:rFonts w:ascii="Times New Roman" w:hAnsi="Times New Roman" w:cs="Times New Roman"/>
+          <w:sz w:val="24"/>
+          <w:szCs w:val="24"/>
+        </w:rPr>
+      </w:pPr>
+      <w:r>
+        <w:rPr>
+          <w:rFonts w:ascii="Times New Roman" w:hAnsi="Times New Roman" w:cs="Times New Roman"/>
+          <w:sz w:val="24"/>
+          <w:szCs w:val="24"/>
+        </w:rPr>
+        <w:t>This shield only takes damage from attacks that exploit a weakness</w:t>
+      </w:r>
+    </w:p>
+    <w:p>
+      <w:pPr>
+        <w:pStyle w:val="ListParagraph"/>
+        <w:numPr>
+          <w:ilvl w:val="1"/>
+          <w:numId w:val="1"/>
+        </w:numPr>
+        <w:rPr>
+          <w:rFonts w:ascii="Times New Roman" w:hAnsi="Times New Roman" w:cs="Times New Roman"/>
+          <w:sz w:val="24"/>
+          <w:szCs w:val="24"/>
+        </w:rPr>
+      </w:pPr>
+      <w:r>
+        <w:rPr>
+          <w:rFonts w:ascii="Times New Roman" w:hAnsi="Times New Roman" w:cs="Times New Roman"/>
+          <w:sz w:val="24"/>
+          <w:szCs w:val="24"/>
+        </w:rPr>
+        <w:t xml:space="preserve">Enemies are not affected by </w:t>
+      </w:r>
+      <w:r>
+        <w:rPr>
+          <w:rFonts w:ascii="Times New Roman" w:hAnsi="Times New Roman" w:cs="Times New Roman"/>
+          <w:sz w:val="24"/>
+          <w:szCs w:val="24"/>
+        </w:rPr>
+        <w:t>CERTAIN</w:t>
+      </w:r>
+      <w:r>
+        <w:rPr>
+          <w:rFonts w:ascii="Times New Roman" w:hAnsi="Times New Roman" w:cs="Times New Roman"/>
+          <w:sz w:val="24"/>
+          <w:szCs w:val="24"/>
+        </w:rPr>
+        <w:t xml:space="preserve"> weaknesses until they are made “susceptible”</w:t>
+      </w:r>
+    </w:p>
+    <w:p>
+      <w:pPr>
+        <w:pStyle w:val="ListParagraph"/>
+        <w:numPr>
+          <w:ilvl w:val="1"/>
+          <w:numId w:val="1"/>
+        </w:numPr>
+        <w:rPr>
+          <w:rFonts w:ascii="Times New Roman" w:hAnsi="Times New Roman" w:cs="Times New Roman"/>
+          <w:sz w:val="24"/>
+          <w:szCs w:val="24"/>
+        </w:rPr>
+      </w:pPr>
+      <w:r>
+        <w:rPr>
+          <w:rFonts w:ascii="Times New Roman" w:hAnsi="Times New Roman" w:cs="Times New Roman"/>
+          <w:sz w:val="24"/>
+          <w:szCs w:val="24"/>
+        </w:rPr>
+        <w:t xml:space="preserve">Susceptible is a state that allows an enemy to be affected by </w:t>
+      </w:r>
+      <w:r>
+        <w:rPr>
+          <w:rFonts w:ascii="Times New Roman" w:hAnsi="Times New Roman" w:cs="Times New Roman"/>
+          <w:sz w:val="24"/>
+          <w:szCs w:val="24"/>
+        </w:rPr>
+        <w:t>locked</w:t>
+      </w:r>
+      <w:r>
+        <w:rPr>
+          <w:rFonts w:ascii="Times New Roman" w:hAnsi="Times New Roman" w:cs="Times New Roman"/>
+          <w:sz w:val="24"/>
+          <w:szCs w:val="24"/>
+        </w:rPr>
+        <w:t xml:space="preserve"> weaknesses</w:t>
+      </w:r>
+    </w:p>
+    <w:p>
+      <w:pPr>
+        <w:pStyle w:val="ListParagraph"/>
+        <w:numPr>
+          <w:ilvl w:val="1"/>
+          <w:numId w:val="1"/>
+        </w:numPr>
+        <w:rPr>
+          <w:rFonts w:ascii="Times New Roman" w:hAnsi="Times New Roman" w:cs="Times New Roman"/>
+          <w:sz w:val="24"/>
+          <w:szCs w:val="24"/>
+        </w:rPr>
+      </w:pPr>
+      <w:r>
+        <w:rPr>
+          <w:rFonts w:ascii="Times New Roman" w:hAnsi="Times New Roman" w:cs="Times New Roman"/>
+          <w:sz w:val="24"/>
+          <w:szCs w:val="24"/>
+        </w:rPr>
+        <w:t xml:space="preserve">Enemies are susceptible </w:t>
+      </w:r>
+      <w:r>
+        <w:rPr>
+          <w:rFonts w:ascii="Times New Roman" w:hAnsi="Times New Roman" w:cs="Times New Roman"/>
+          <w:sz w:val="24"/>
+          <w:szCs w:val="24"/>
+        </w:rPr>
+        <w:t>until the end of the next turn</w:t>
+      </w:r>
+    </w:p>
+    <w:p>
+      <w:pPr>
+        <w:pStyle w:val="ListParagraph"/>
+        <w:numPr>
+          <w:ilvl w:val="1"/>
+          <w:numId w:val="1"/>
+        </w:numPr>
+        <w:rPr>
+          <w:rFonts w:ascii="Times New Roman" w:hAnsi="Times New Roman" w:cs="Times New Roman"/>
+          <w:sz w:val="24"/>
+          <w:szCs w:val="24"/>
+        </w:rPr>
+      </w:pPr>
+      <w:r>
+        <w:rPr>
+          <w:rFonts w:ascii="Times New Roman" w:hAnsi="Times New Roman" w:cs="Times New Roman"/>
+          <w:sz w:val="24"/>
+          <w:szCs w:val="24"/>
+        </w:rPr>
+        <w:t>Once</w:t>
+      </w:r>
+      <w:r>
+        <w:rPr>
+          <w:rFonts w:ascii="Times New Roman" w:hAnsi="Times New Roman" w:cs="Times New Roman"/>
+          <w:sz w:val="24"/>
+          <w:szCs w:val="24"/>
+        </w:rPr>
+        <w:t xml:space="preserve"> the shield is broken, the enemy</w:t>
+      </w:r>
+      <w:r>
+        <w:rPr>
+          <w:rFonts w:ascii="Times New Roman" w:hAnsi="Times New Roman" w:cs="Times New Roman"/>
+          <w:sz w:val="24"/>
+          <w:szCs w:val="24"/>
+        </w:rPr>
+        <w:t xml:space="preserve"> is in a weakened state,</w:t>
+      </w:r>
+      <w:r>
+        <w:rPr>
+          <w:rFonts w:ascii="Times New Roman" w:hAnsi="Times New Roman" w:cs="Times New Roman"/>
+          <w:sz w:val="24"/>
+          <w:szCs w:val="24"/>
+        </w:rPr>
+        <w:t xml:space="preserve"> takes extra damage and can also be checkmated</w:t>
+      </w:r>
+    </w:p>
+    <w:p>
+      <w:pPr>
+        <w:pStyle w:val="ListParagraph"/>
+        <w:numPr>
+          <w:ilvl w:val="1"/>
+          <w:numId w:val="1"/>
+        </w:numPr>
+        <w:rPr>
+          <w:rFonts w:ascii="Times New Roman" w:hAnsi="Times New Roman" w:cs="Times New Roman"/>
+          <w:sz w:val="24"/>
+          <w:szCs w:val="24"/>
+        </w:rPr>
+      </w:pPr>
+      <w:r>
+        <w:rPr>
+          <w:rFonts w:ascii="Times New Roman" w:hAnsi="Times New Roman" w:cs="Times New Roman"/>
+          <w:sz w:val="24"/>
+          <w:szCs w:val="24"/>
+        </w:rPr>
+        <w:lastRenderedPageBreak/>
+        <w:t>To checkmate, one must successfully counterattack the enemy (explained below). This will trigger a small cutscene with a special attack from the active party member, putting the enemy into checkmate. (Still TBD whether this will the be the only way to checkmate or even a way at all)</w:t>
+      </w:r>
+    </w:p>
+    <w:p>
+      <w:pPr>
+        <w:pStyle w:val="ListParagraph"/>
+        <w:numPr>
+          <w:ilvl w:val="1"/>
+          <w:numId w:val="1"/>
+        </w:numPr>
+        <w:rPr>
+          <w:rFonts w:ascii="Times New Roman" w:hAnsi="Times New Roman" w:cs="Times New Roman"/>
+          <w:sz w:val="24"/>
+          <w:szCs w:val="24"/>
+        </w:rPr>
+      </w:pPr>
+      <w:r>
+        <w:rPr>
+          <w:rFonts w:ascii="Times New Roman" w:hAnsi="Times New Roman" w:cs="Times New Roman"/>
+          <w:sz w:val="24"/>
+          <w:szCs w:val="24"/>
+        </w:rPr>
+        <w:t>After 1 turn, the enemy’s shield is replenished, and they go back to a normal state.</w:t>
+      </w:r>
+    </w:p>
+    <w:p>
+      <w:pPr>
+        <w:pStyle w:val="ListParagraph"/>
+        <w:numPr>
+          <w:ilvl w:val="1"/>
+          <w:numId w:val="1"/>
+        </w:numPr>
+        <w:rPr>
+          <w:rFonts w:ascii="Times New Roman" w:hAnsi="Times New Roman" w:cs="Times New Roman"/>
+          <w:sz w:val="24"/>
+          <w:szCs w:val="24"/>
+        </w:rPr>
+      </w:pPr>
+      <w:r>
+        <w:rPr>
+          <w:rFonts w:ascii="Times New Roman" w:hAnsi="Times New Roman" w:cs="Times New Roman"/>
+          <w:sz w:val="24"/>
+          <w:szCs w:val="24"/>
+        </w:rPr>
+        <w:t>Each state an enemy can be in:</w:t>
+      </w:r>
+    </w:p>
+    <w:p>
+      <w:pPr>
+        <w:pStyle w:val="ListParagraph"/>
+        <w:numPr>
+          <w:ilvl w:val="2"/>
+          <w:numId w:val="1"/>
+        </w:numPr>
+        <w:rPr>
+          <w:rFonts w:ascii="Times New Roman" w:hAnsi="Times New Roman" w:cs="Times New Roman"/>
+          <w:sz w:val="24"/>
+          <w:szCs w:val="24"/>
+        </w:rPr>
+      </w:pPr>
+      <w:r>
+        <w:rPr>
+          <w:rFonts w:ascii="Times New Roman" w:hAnsi="Times New Roman" w:cs="Times New Roman"/>
+          <w:sz w:val="24"/>
+          <w:szCs w:val="24"/>
+        </w:rPr>
+        <w:t>Normal</w:t>
+      </w:r>
+    </w:p>
+    <w:p>
+      <w:pPr>
+        <w:pStyle w:val="ListParagraph"/>
+        <w:numPr>
+          <w:ilvl w:val="2"/>
+          <w:numId w:val="1"/>
+        </w:numPr>
+        <w:rPr>
+          <w:rFonts w:ascii="Times New Roman" w:hAnsi="Times New Roman" w:cs="Times New Roman"/>
+          <w:sz w:val="24"/>
+          <w:szCs w:val="24"/>
+        </w:rPr>
+      </w:pPr>
+      <w:r>
+        <w:rPr>
+          <w:rFonts w:ascii="Times New Roman" w:hAnsi="Times New Roman" w:cs="Times New Roman"/>
+          <w:sz w:val="24"/>
+          <w:szCs w:val="24"/>
+        </w:rPr>
+        <w:t>Susceptible</w:t>
+      </w:r>
+    </w:p>
+    <w:p>
+      <w:pPr>
+        <w:pStyle w:val="ListParagraph"/>
+        <w:numPr>
+          <w:ilvl w:val="2"/>
+          <w:numId w:val="1"/>
+        </w:numPr>
+        <w:rPr>
+          <w:rFonts w:ascii="Times New Roman" w:hAnsi="Times New Roman" w:cs="Times New Roman"/>
+          <w:sz w:val="24"/>
+          <w:szCs w:val="24"/>
+        </w:rPr>
+      </w:pPr>
+      <w:r>
+        <w:rPr>
+          <w:rFonts w:ascii="Times New Roman" w:hAnsi="Times New Roman" w:cs="Times New Roman"/>
+          <w:sz w:val="24"/>
+          <w:szCs w:val="24"/>
+        </w:rPr>
+        <w:t>Weakened</w:t>
+      </w:r>
+    </w:p>
+    <w:p>
+      <w:pPr>
+        <w:pStyle w:val="ListParagraph"/>
+        <w:numPr>
+          <w:ilvl w:val="2"/>
+          <w:numId w:val="1"/>
+        </w:numPr>
+        <w:rPr>
+          <w:rFonts w:ascii="Times New Roman" w:hAnsi="Times New Roman" w:cs="Times New Roman"/>
+          <w:sz w:val="24"/>
+          <w:szCs w:val="24"/>
+        </w:rPr>
+      </w:pPr>
+      <w:r>
+        <w:rPr>
+          <w:rFonts w:ascii="Times New Roman" w:hAnsi="Times New Roman" w:cs="Times New Roman"/>
+          <w:sz w:val="24"/>
+          <w:szCs w:val="24"/>
+        </w:rPr>
+        <w:t>Checkmate</w:t>
+      </w:r>
+    </w:p>
+    <w:p>
+      <w:pPr>
+        <w:rPr>
+          <w:rFonts w:ascii="Times New Roman" w:hAnsi="Times New Roman" w:cs="Times New Roman"/>
+          <w:sz w:val="24"/>
+          <w:szCs w:val="24"/>
+        </w:rPr>
+      </w:pPr>
+    </w:p>
+    <w:p>
+      <w:pPr>
+        <w:pStyle w:val="ListParagraph"/>
+        <w:numPr>
+          <w:ilvl w:val="0"/>
+          <w:numId w:val="1"/>
+        </w:numPr>
+        <w:rPr>
+          <w:rFonts w:ascii="Times New Roman" w:hAnsi="Times New Roman" w:cs="Times New Roman"/>
+          <w:sz w:val="24"/>
+          <w:szCs w:val="24"/>
+        </w:rPr>
+      </w:pPr>
+      <w:r>
+        <w:rPr>
+          <w:rFonts w:ascii="Times New Roman" w:hAnsi="Times New Roman" w:cs="Times New Roman"/>
+          <w:sz w:val="24"/>
+          <w:szCs w:val="24"/>
+        </w:rPr>
+        <w:t>Parry/Counter System</w:t>
+      </w:r>
+    </w:p>
+    <w:p>
+      <w:pPr>
+        <w:pStyle w:val="ListParagraph"/>
+        <w:numPr>
+          <w:ilvl w:val="1"/>
+          <w:numId w:val="1"/>
+        </w:numPr>
+        <w:rPr>
+          <w:rFonts w:ascii="Times New Roman" w:hAnsi="Times New Roman" w:cs="Times New Roman"/>
+          <w:sz w:val="24"/>
+          <w:szCs w:val="24"/>
+        </w:rPr>
+      </w:pPr>
+      <w:r>
+        <w:rPr>
+          <w:rFonts w:ascii="Times New Roman" w:hAnsi="Times New Roman" w:cs="Times New Roman"/>
+          <w:sz w:val="24"/>
+          <w:szCs w:val="24"/>
+        </w:rPr>
+        <w:t xml:space="preserve">After pressing a button at the right time when </w:t>
+      </w:r>
+      <w:r>
+        <w:rPr>
+          <w:rFonts w:ascii="Times New Roman" w:hAnsi="Times New Roman" w:cs="Times New Roman"/>
+          <w:sz w:val="24"/>
+          <w:szCs w:val="24"/>
+        </w:rPr>
+        <w:t>the</w:t>
+      </w:r>
+      <w:r>
+        <w:rPr>
+          <w:rFonts w:ascii="Times New Roman" w:hAnsi="Times New Roman" w:cs="Times New Roman"/>
+          <w:sz w:val="24"/>
+          <w:szCs w:val="24"/>
+        </w:rPr>
+        <w:t xml:space="preserve"> enemy attacks a party member</w:t>
+      </w:r>
+      <w:r>
+        <w:rPr>
+          <w:rFonts w:ascii="Times New Roman" w:hAnsi="Times New Roman" w:cs="Times New Roman"/>
+          <w:sz w:val="24"/>
+          <w:szCs w:val="24"/>
+        </w:rPr>
+        <w:t xml:space="preserve"> (close-range or long-range), you will parry the enemy</w:t>
+      </w:r>
+      <w:r>
+        <w:rPr>
+          <w:rFonts w:ascii="Times New Roman" w:hAnsi="Times New Roman" w:cs="Times New Roman"/>
+          <w:sz w:val="24"/>
+          <w:szCs w:val="24"/>
+        </w:rPr>
+        <w:t>, causing you to take reduced damage</w:t>
+      </w:r>
+    </w:p>
+    <w:p>
+      <w:pPr>
+        <w:pStyle w:val="ListParagraph"/>
+        <w:numPr>
+          <w:ilvl w:val="1"/>
+          <w:numId w:val="1"/>
+        </w:numPr>
+        <w:rPr>
+          <w:rFonts w:ascii="Times New Roman" w:hAnsi="Times New Roman" w:cs="Times New Roman"/>
+          <w:sz w:val="24"/>
+          <w:szCs w:val="24"/>
+        </w:rPr>
+      </w:pPr>
+      <w:r>
+        <w:rPr>
+          <w:rFonts w:ascii="Times New Roman" w:hAnsi="Times New Roman" w:cs="Times New Roman"/>
+          <w:sz w:val="24"/>
+          <w:szCs w:val="24"/>
+        </w:rPr>
+        <w:t>After parrying, time will slow, and you will be able to choose from a small menu of special “counter abilities” to perform</w:t>
+      </w:r>
+    </w:p>
+    <w:p>
+      <w:pPr>
+        <w:pStyle w:val="ListParagraph"/>
+        <w:numPr>
+          <w:ilvl w:val="1"/>
+          <w:numId w:val="1"/>
+        </w:numPr>
+        <w:rPr>
+          <w:rFonts w:ascii="Times New Roman" w:hAnsi="Times New Roman" w:cs="Times New Roman"/>
+          <w:sz w:val="24"/>
+          <w:szCs w:val="24"/>
+        </w:rPr>
+      </w:pPr>
+      <w:r>
+        <w:rPr>
+          <w:rFonts w:ascii="Times New Roman" w:hAnsi="Times New Roman" w:cs="Times New Roman"/>
+          <w:sz w:val="24"/>
+          <w:szCs w:val="24"/>
+        </w:rPr>
+        <w:t>You have a small window to choose an action. Once time runs out, you will do nothing.</w:t>
+      </w:r>
+      <w:r>
+        <w:rPr>
+          <w:rFonts w:ascii="Times New Roman" w:hAnsi="Times New Roman" w:cs="Times New Roman"/>
+          <w:sz w:val="24"/>
+          <w:szCs w:val="24"/>
+        </w:rPr>
+        <w:t xml:space="preserve"> Only occurs once per turn</w:t>
+      </w:r>
+    </w:p>
+    <w:p>
+      <w:pPr>
+        <w:pStyle w:val="ListParagraph"/>
+        <w:numPr>
+          <w:ilvl w:val="1"/>
+          <w:numId w:val="1"/>
+        </w:numPr>
+        <w:rPr>
+          <w:rFonts w:ascii="Times New Roman" w:hAnsi="Times New Roman" w:cs="Times New Roman"/>
+          <w:sz w:val="24"/>
+          <w:szCs w:val="24"/>
+        </w:rPr>
+      </w:pPr>
+      <w:r>
+        <w:rPr>
+          <w:rFonts w:ascii="Times New Roman" w:hAnsi="Times New Roman" w:cs="Times New Roman"/>
+          <w:sz w:val="24"/>
+          <w:szCs w:val="24"/>
+        </w:rPr>
+        <w:t>Counter abilities do not cost any AP</w:t>
+      </w:r>
+    </w:p>
+    <w:p>
+      <w:pPr>
+        <w:pStyle w:val="ListParagraph"/>
+        <w:numPr>
+          <w:ilvl w:val="1"/>
+          <w:numId w:val="1"/>
+        </w:numPr>
+        <w:rPr>
+          <w:rFonts w:ascii="Times New Roman" w:hAnsi="Times New Roman" w:cs="Times New Roman"/>
+          <w:sz w:val="24"/>
+          <w:szCs w:val="24"/>
+        </w:rPr>
+      </w:pPr>
+      <w:r>
+        <w:rPr>
+          <w:rFonts w:ascii="Times New Roman" w:hAnsi="Times New Roman" w:cs="Times New Roman"/>
+          <w:sz w:val="24"/>
+          <w:szCs w:val="24"/>
+        </w:rPr>
+        <w:t>Each enemy will have a “flash” during their attack animations that will indicate the time to parry</w:t>
+      </w:r>
+    </w:p>
+    <w:p>
+      <w:pPr>
+        <w:rPr>
+          <w:rFonts w:ascii="Times New Roman" w:hAnsi="Times New Roman" w:cs="Times New Roman"/>
+          <w:sz w:val="24"/>
+          <w:szCs w:val="24"/>
+        </w:rPr>
+      </w:pPr>
+    </w:p>
+    <w:p>
+      <w:pPr>
+        <w:pStyle w:val="ListParagraph"/>
+        <w:numPr>
+          <w:ilvl w:val="0"/>
+          <w:numId w:val="1"/>
+        </w:numPr>
+        <w:rPr>
+          <w:rFonts w:ascii="Times New Roman" w:hAnsi="Times New Roman" w:cs="Times New Roman"/>
+          <w:sz w:val="24"/>
+          <w:szCs w:val="24"/>
+        </w:rPr>
+      </w:pPr>
+      <w:r>
+        <w:rPr>
+          <w:rFonts w:ascii="Times New Roman" w:hAnsi="Times New Roman" w:cs="Times New Roman"/>
+          <w:sz w:val="24"/>
+          <w:szCs w:val="24"/>
+        </w:rPr>
+        <w:t>Damage</w:t>
+      </w:r>
+      <w:r>
+        <w:rPr>
+          <w:rFonts w:ascii="Times New Roman" w:hAnsi="Times New Roman" w:cs="Times New Roman"/>
+          <w:sz w:val="24"/>
+          <w:szCs w:val="24"/>
+        </w:rPr>
+        <w:t>/Defense</w:t>
+      </w:r>
+      <w:r>
+        <w:rPr>
+          <w:rFonts w:ascii="Times New Roman" w:hAnsi="Times New Roman" w:cs="Times New Roman"/>
+          <w:sz w:val="24"/>
+          <w:szCs w:val="24"/>
+        </w:rPr>
+        <w:t xml:space="preserve"> Boost </w:t>
+      </w:r>
+      <w:r>
+        <w:rPr>
+          <w:rFonts w:ascii="Times New Roman" w:hAnsi="Times New Roman" w:cs="Times New Roman"/>
+          <w:sz w:val="24"/>
+          <w:szCs w:val="24"/>
+        </w:rPr>
+        <w:t>System</w:t>
+      </w:r>
+    </w:p>
+    <w:p>
+      <w:pPr>
+        <w:pStyle w:val="ListParagraph"/>
+        <w:numPr>
+          <w:ilvl w:val="1"/>
+          <w:numId w:val="1"/>
+        </w:numPr>
+        <w:rPr>
+          <w:rFonts w:ascii="Times New Roman" w:hAnsi="Times New Roman" w:cs="Times New Roman"/>
+          <w:sz w:val="24"/>
+          <w:szCs w:val="24"/>
+        </w:rPr>
+      </w:pPr>
+      <w:r>
+        <w:rPr>
+          <w:rFonts w:ascii="Times New Roman" w:hAnsi="Times New Roman" w:cs="Times New Roman"/>
+          <w:sz w:val="24"/>
+          <w:szCs w:val="24"/>
+        </w:rPr>
+        <w:t>When you press a button right before a party member attacks the enemy, the party member will do extra damage and also fill a meter that gives them a 3% damage boost up to five levels (</w:t>
+      </w:r>
+      <w:r>
+        <w:rPr>
+          <w:rFonts w:ascii="Times New Roman" w:hAnsi="Times New Roman" w:cs="Times New Roman"/>
+          <w:sz w:val="24"/>
+          <w:szCs w:val="24"/>
+        </w:rPr>
+        <w:t xml:space="preserve">max </w:t>
+      </w:r>
+      <w:r>
+        <w:rPr>
+          <w:rFonts w:ascii="Times New Roman" w:hAnsi="Times New Roman" w:cs="Times New Roman"/>
+          <w:sz w:val="24"/>
+          <w:szCs w:val="24"/>
+        </w:rPr>
+        <w:t>15% damage boost). If a party member misses a button press, the meter will reset. Once it reaches the max level, it will reset after 2 turns</w:t>
+      </w:r>
+      <w:r>
+        <w:rPr>
+          <w:rFonts w:ascii="Times New Roman" w:hAnsi="Times New Roman" w:cs="Times New Roman"/>
+          <w:sz w:val="24"/>
+          <w:szCs w:val="24"/>
+        </w:rPr>
+        <w:t>.</w:t>
+      </w:r>
+    </w:p>
+    <w:p>
+      <w:pPr>
+        <w:pStyle w:val="ListParagraph"/>
+        <w:numPr>
+          <w:ilvl w:val="1"/>
+          <w:numId w:val="1"/>
+        </w:numPr>
+        <w:rPr>
+          <w:rFonts w:ascii="Times New Roman" w:hAnsi="Times New Roman" w:cs="Times New Roman"/>
+          <w:sz w:val="24"/>
+          <w:szCs w:val="24"/>
+        </w:rPr>
+      </w:pPr>
+      <w:r>
+        <w:rPr>
+          <w:rFonts w:ascii="Times New Roman" w:hAnsi="Times New Roman" w:cs="Times New Roman"/>
+          <w:sz w:val="24"/>
+          <w:szCs w:val="24"/>
+        </w:rPr>
+        <w:t>When you press a button right before a</w:t>
+      </w:r>
+      <w:r>
+        <w:rPr>
+          <w:rFonts w:ascii="Times New Roman" w:hAnsi="Times New Roman" w:cs="Times New Roman"/>
+          <w:sz w:val="24"/>
+          <w:szCs w:val="24"/>
+        </w:rPr>
+        <w:t>n enemy attack</w:t>
+      </w:r>
+      <w:r>
+        <w:rPr>
+          <w:rFonts w:ascii="Times New Roman" w:hAnsi="Times New Roman" w:cs="Times New Roman"/>
+          <w:sz w:val="24"/>
+          <w:szCs w:val="24"/>
+        </w:rPr>
+        <w:t xml:space="preserve">, the party member will </w:t>
+      </w:r>
+      <w:r>
+        <w:rPr>
+          <w:rFonts w:ascii="Times New Roman" w:hAnsi="Times New Roman" w:cs="Times New Roman"/>
+          <w:sz w:val="24"/>
+          <w:szCs w:val="24"/>
+        </w:rPr>
+        <w:t>take</w:t>
+      </w:r>
+      <w:r>
+        <w:rPr>
+          <w:rFonts w:ascii="Times New Roman" w:hAnsi="Times New Roman" w:cs="Times New Roman"/>
+          <w:sz w:val="24"/>
+          <w:szCs w:val="24"/>
+        </w:rPr>
+        <w:t xml:space="preserve"> </w:t>
+      </w:r>
+      <w:r>
+        <w:rPr>
+          <w:rFonts w:ascii="Times New Roman" w:hAnsi="Times New Roman" w:cs="Times New Roman"/>
+          <w:sz w:val="24"/>
+          <w:szCs w:val="24"/>
+        </w:rPr>
+        <w:t>less</w:t>
+      </w:r>
+      <w:r>
+        <w:rPr>
+          <w:rFonts w:ascii="Times New Roman" w:hAnsi="Times New Roman" w:cs="Times New Roman"/>
+          <w:sz w:val="24"/>
+          <w:szCs w:val="24"/>
+        </w:rPr>
+        <w:t xml:space="preserve"> damage </w:t>
+      </w:r>
+      <w:r>
+        <w:rPr>
+          <w:rFonts w:ascii="Times New Roman" w:hAnsi="Times New Roman" w:cs="Times New Roman"/>
+          <w:sz w:val="24"/>
+          <w:szCs w:val="24"/>
+        </w:rPr>
+        <w:t>and</w:t>
+      </w:r>
+      <w:r>
+        <w:rPr>
+          <w:rFonts w:ascii="Times New Roman" w:hAnsi="Times New Roman" w:cs="Times New Roman"/>
+          <w:sz w:val="24"/>
+          <w:szCs w:val="24"/>
+        </w:rPr>
+        <w:t xml:space="preserve"> fill a meter that gives them a 3% d</w:t>
+      </w:r>
+      <w:r>
+        <w:rPr>
+          <w:rFonts w:ascii="Times New Roman" w:hAnsi="Times New Roman" w:cs="Times New Roman"/>
+          <w:sz w:val="24"/>
+          <w:szCs w:val="24"/>
+        </w:rPr>
+        <w:t>efense</w:t>
+      </w:r>
+      <w:r>
+        <w:rPr>
+          <w:rFonts w:ascii="Times New Roman" w:hAnsi="Times New Roman" w:cs="Times New Roman"/>
+          <w:sz w:val="24"/>
+          <w:szCs w:val="24"/>
+        </w:rPr>
+        <w:t xml:space="preserve"> boost up to five levels (</w:t>
+      </w:r>
+      <w:r>
+        <w:rPr>
+          <w:rFonts w:ascii="Times New Roman" w:hAnsi="Times New Roman" w:cs="Times New Roman"/>
+          <w:sz w:val="24"/>
+          <w:szCs w:val="24"/>
+        </w:rPr>
+        <w:t xml:space="preserve">max </w:t>
+      </w:r>
+      <w:r>
+        <w:rPr>
+          <w:rFonts w:ascii="Times New Roman" w:hAnsi="Times New Roman" w:cs="Times New Roman"/>
+          <w:sz w:val="24"/>
+          <w:szCs w:val="24"/>
+        </w:rPr>
+        <w:t>15% d</w:t>
+      </w:r>
+      <w:r>
+        <w:rPr>
+          <w:rFonts w:ascii="Times New Roman" w:hAnsi="Times New Roman" w:cs="Times New Roman"/>
+          <w:sz w:val="24"/>
+          <w:szCs w:val="24"/>
+        </w:rPr>
+        <w:t>efense</w:t>
+      </w:r>
+      <w:r>
+        <w:rPr>
+          <w:rFonts w:ascii="Times New Roman" w:hAnsi="Times New Roman" w:cs="Times New Roman"/>
+          <w:sz w:val="24"/>
+          <w:szCs w:val="24"/>
+        </w:rPr>
+        <w:t xml:space="preserve"> boost). If a party member misses a button press, the meter will reset. Once it reaches the max level, it will reset after 2 turns.</w:t>
+      </w:r>
+    </w:p>
+    <w:p>
+      <w:pPr>
+        <w:rPr>
+          <w:rFonts w:ascii="Times New Roman" w:hAnsi="Times New Roman" w:cs="Times New Roman"/>
+          <w:sz w:val="24"/>
+          <w:szCs w:val="24"/>
+        </w:rPr>
+      </w:pPr>
+    </w:p>
+    <w:p>
+      <w:pPr>
+        <w:pStyle w:val="ListParagraph"/>
+        <w:numPr>
+          <w:ilvl w:val="0"/>
+          <w:numId w:val="1"/>
+        </w:numPr>
+        <w:rPr>
+          <w:rFonts w:ascii="Times New Roman" w:hAnsi="Times New Roman" w:cs="Times New Roman"/>
+          <w:sz w:val="24"/>
+          <w:szCs w:val="24"/>
+        </w:rPr>
+      </w:pPr>
+      <w:r>
+        <w:rPr>
+          <w:rFonts w:ascii="Times New Roman" w:hAnsi="Times New Roman" w:cs="Times New Roman"/>
+          <w:sz w:val="24"/>
+          <w:szCs w:val="24"/>
+        </w:rPr>
+        <w:t>Damage Type System</w:t>
+      </w:r>
+    </w:p>
+    <w:p>
+      <w:pPr>
+        <w:pStyle w:val="ListParagraph"/>
+        <w:numPr>
+          <w:ilvl w:val="1"/>
+          <w:numId w:val="1"/>
+        </w:numPr>
+        <w:rPr>
+          <w:rFonts w:ascii="Times New Roman" w:hAnsi="Times New Roman" w:cs="Times New Roman"/>
+          <w:sz w:val="24"/>
+          <w:szCs w:val="24"/>
+        </w:rPr>
+      </w:pPr>
+      <w:r>
+        <w:rPr>
+          <w:rFonts w:ascii="Times New Roman" w:hAnsi="Times New Roman" w:cs="Times New Roman"/>
+          <w:sz w:val="24"/>
+          <w:szCs w:val="24"/>
+        </w:rPr>
+        <w:t>Each weapon attack is of a certain type</w:t>
+      </w:r>
+      <w:r>
+        <w:rPr>
+          <w:rFonts w:ascii="Times New Roman" w:hAnsi="Times New Roman" w:cs="Times New Roman"/>
+          <w:sz w:val="24"/>
+          <w:szCs w:val="24"/>
+        </w:rPr>
+        <w:t xml:space="preserve"> that characters can be weak to</w:t>
+      </w:r>
+      <w:r>
+        <w:rPr>
+          <w:rFonts w:ascii="Times New Roman" w:hAnsi="Times New Roman" w:cs="Times New Roman"/>
+          <w:sz w:val="24"/>
+          <w:szCs w:val="24"/>
+        </w:rPr>
+        <w:t>:</w:t>
+      </w:r>
+    </w:p>
+    <w:p>
+      <w:pPr>
+        <w:pStyle w:val="ListParagraph"/>
+        <w:numPr>
+          <w:ilvl w:val="2"/>
+          <w:numId w:val="1"/>
+        </w:numPr>
+        <w:rPr>
+          <w:rFonts w:ascii="Times New Roman" w:hAnsi="Times New Roman" w:cs="Times New Roman"/>
+          <w:sz w:val="24"/>
+          <w:szCs w:val="24"/>
+        </w:rPr>
+      </w:pPr>
+      <w:r>
+        <w:rPr>
+          <w:rFonts w:ascii="Times New Roman" w:hAnsi="Times New Roman" w:cs="Times New Roman"/>
+          <w:sz w:val="24"/>
+          <w:szCs w:val="24"/>
+        </w:rPr>
+        <w:t>Piercing</w:t>
+      </w:r>
+    </w:p>
+    <w:p>
+      <w:pPr>
+        <w:pStyle w:val="ListParagraph"/>
+        <w:numPr>
+          <w:ilvl w:val="2"/>
+          <w:numId w:val="1"/>
+        </w:numPr>
+        <w:rPr>
+          <w:rFonts w:ascii="Times New Roman" w:hAnsi="Times New Roman" w:cs="Times New Roman"/>
+          <w:sz w:val="24"/>
+          <w:szCs w:val="24"/>
+        </w:rPr>
+      </w:pPr>
+      <w:r>
+        <w:rPr>
+          <w:rFonts w:ascii="Times New Roman" w:hAnsi="Times New Roman" w:cs="Times New Roman"/>
+          <w:sz w:val="24"/>
+          <w:szCs w:val="24"/>
+        </w:rPr>
+        <w:t>Blunt</w:t>
+      </w:r>
+    </w:p>
+    <w:p>
+      <w:pPr>
+        <w:pStyle w:val="ListParagraph"/>
+        <w:numPr>
+          <w:ilvl w:val="2"/>
+          <w:numId w:val="1"/>
+        </w:numPr>
+        <w:rPr>
+          <w:rFonts w:ascii="Times New Roman" w:hAnsi="Times New Roman" w:cs="Times New Roman"/>
+          <w:sz w:val="24"/>
+          <w:szCs w:val="24"/>
+        </w:rPr>
+      </w:pPr>
+      <w:r>
+        <w:rPr>
+          <w:rFonts w:ascii="Times New Roman" w:hAnsi="Times New Roman" w:cs="Times New Roman"/>
+          <w:sz w:val="24"/>
+          <w:szCs w:val="24"/>
+        </w:rPr>
+        <w:t>Slicing</w:t>
+      </w:r>
+    </w:p>
+    <w:p>
+      <w:pPr>
+        <w:rPr>
+          <w:rFonts w:ascii="Times New Roman" w:hAnsi="Times New Roman" w:cs="Times New Roman"/>
+          <w:sz w:val="24"/>
+          <w:szCs w:val="24"/>
+        </w:rPr>
+      </w:pPr>
+    </w:p>
+    <w:p>
+      <w:pPr>
+        <w:pStyle w:val="ListParagraph"/>
+        <w:numPr>
+          <w:ilvl w:val="0"/>
+          <w:numId w:val="1"/>
+        </w:numPr>
+        <w:rPr>
+          <w:rFonts w:ascii="Times New Roman" w:hAnsi="Times New Roman" w:cs="Times New Roman"/>
+          <w:sz w:val="24"/>
+          <w:szCs w:val="24"/>
+        </w:rPr>
+      </w:pPr>
+      <w:r>
+        <w:rPr>
+          <w:rFonts w:ascii="Times New Roman" w:hAnsi="Times New Roman" w:cs="Times New Roman"/>
+          <w:sz w:val="24"/>
+          <w:szCs w:val="24"/>
+        </w:rPr>
+        <w:t>Magic System</w:t>
+      </w:r>
+    </w:p>
+    <w:p>
+      <w:pPr>
+        <w:pStyle w:val="ListParagraph"/>
+        <w:numPr>
+          <w:ilvl w:val="1"/>
+          <w:numId w:val="1"/>
+        </w:numPr>
+        <w:rPr>
+          <w:rFonts w:ascii="Times New Roman" w:hAnsi="Times New Roman" w:cs="Times New Roman"/>
+          <w:sz w:val="24"/>
+          <w:szCs w:val="24"/>
+        </w:rPr>
+      </w:pPr>
+      <w:r>
+        <w:rPr>
+          <w:rFonts w:ascii="Times New Roman" w:hAnsi="Times New Roman" w:cs="Times New Roman"/>
+          <w:sz w:val="24"/>
+          <w:szCs w:val="24"/>
+        </w:rPr>
+        <w:t>5 types of elements:</w:t>
+      </w:r>
+    </w:p>
+    <w:p>
+      <w:pPr>
+        <w:pStyle w:val="ListParagraph"/>
+        <w:numPr>
+          <w:ilvl w:val="2"/>
+          <w:numId w:val="1"/>
+        </w:numPr>
+        <w:rPr>
+          <w:rFonts w:ascii="Times New Roman" w:hAnsi="Times New Roman" w:cs="Times New Roman"/>
+          <w:sz w:val="24"/>
+          <w:szCs w:val="24"/>
+        </w:rPr>
+      </w:pPr>
+      <w:r>
+        <w:rPr>
+          <w:rFonts w:ascii="Times New Roman" w:hAnsi="Times New Roman" w:cs="Times New Roman"/>
+          <w:sz w:val="24"/>
+          <w:szCs w:val="24"/>
+        </w:rPr>
+        <w:t>Fire – Causes burn status</w:t>
+      </w:r>
+    </w:p>
+    <w:p>
+      <w:pPr>
+        <w:pStyle w:val="ListParagraph"/>
+        <w:numPr>
+          <w:ilvl w:val="2"/>
+          <w:numId w:val="1"/>
+        </w:numPr>
+        <w:rPr>
+          <w:rFonts w:ascii="Times New Roman" w:hAnsi="Times New Roman" w:cs="Times New Roman"/>
+          <w:sz w:val="24"/>
+          <w:szCs w:val="24"/>
+        </w:rPr>
+      </w:pPr>
+      <w:r>
+        <w:rPr>
+          <w:rFonts w:ascii="Times New Roman" w:hAnsi="Times New Roman" w:cs="Times New Roman"/>
+          <w:sz w:val="24"/>
+          <w:szCs w:val="24"/>
+        </w:rPr>
+        <w:t>Water – Causes wet status</w:t>
+      </w:r>
+    </w:p>
+    <w:p>
+      <w:pPr>
+        <w:pStyle w:val="ListParagraph"/>
+        <w:numPr>
+          <w:ilvl w:val="2"/>
+          <w:numId w:val="1"/>
+        </w:numPr>
+        <w:rPr>
+          <w:rFonts w:ascii="Times New Roman" w:hAnsi="Times New Roman" w:cs="Times New Roman"/>
+          <w:sz w:val="24"/>
+          <w:szCs w:val="24"/>
+        </w:rPr>
+      </w:pPr>
+      <w:r>
+        <w:rPr>
+          <w:rFonts w:ascii="Times New Roman" w:hAnsi="Times New Roman" w:cs="Times New Roman"/>
+          <w:sz w:val="24"/>
+          <w:szCs w:val="24"/>
+        </w:rPr>
+        <w:t>Ice – Causes frozen status</w:t>
+      </w:r>
+    </w:p>
+    <w:p>
+      <w:pPr>
+        <w:pStyle w:val="ListParagraph"/>
+        <w:numPr>
+          <w:ilvl w:val="2"/>
+          <w:numId w:val="1"/>
+        </w:numPr>
+        <w:rPr>
+          <w:rFonts w:ascii="Times New Roman" w:hAnsi="Times New Roman" w:cs="Times New Roman"/>
+          <w:sz w:val="24"/>
+          <w:szCs w:val="24"/>
+        </w:rPr>
+      </w:pPr>
+      <w:r>
+        <w:rPr>
+          <w:rFonts w:ascii="Times New Roman" w:hAnsi="Times New Roman" w:cs="Times New Roman"/>
+          <w:sz w:val="24"/>
+          <w:szCs w:val="24"/>
+        </w:rPr>
+        <w:t>Thunder/Electric – Causes shock status</w:t>
+      </w:r>
+    </w:p>
+    <w:p>
+      <w:pPr>
+        <w:pStyle w:val="ListParagraph"/>
+        <w:numPr>
+          <w:ilvl w:val="2"/>
+          <w:numId w:val="1"/>
+        </w:numPr>
+        <w:rPr>
+          <w:rFonts w:ascii="Times New Roman" w:hAnsi="Times New Roman" w:cs="Times New Roman"/>
+          <w:sz w:val="24"/>
+          <w:szCs w:val="24"/>
+        </w:rPr>
+      </w:pPr>
+      <w:r>
+        <w:rPr>
+          <w:rFonts w:ascii="Times New Roman" w:hAnsi="Times New Roman" w:cs="Times New Roman"/>
+          <w:sz w:val="24"/>
+          <w:szCs w:val="24"/>
+        </w:rPr>
+        <w:t xml:space="preserve">Wind </w:t>
+      </w:r>
+    </w:p>
+    <w:p>
+      <w:pPr>
+        <w:rPr>
+          <w:rFonts w:ascii="Times New Roman" w:hAnsi="Times New Roman" w:cs="Times New Roman"/>
+          <w:sz w:val="24"/>
+          <w:szCs w:val="24"/>
+        </w:rPr>
+      </w:pPr>
+    </w:p>
+    <w:p>
+      <w:pPr>
+        <w:pStyle w:val="ListParagraph"/>
+        <w:numPr>
+          <w:ilvl w:val="0"/>
+          <w:numId w:val="1"/>
+        </w:numPr>
+        <w:rPr>
+          <w:rFonts w:ascii="Times New Roman" w:hAnsi="Times New Roman" w:cs="Times New Roman"/>
+          <w:sz w:val="24"/>
+          <w:szCs w:val="24"/>
+        </w:rPr>
+      </w:pPr>
+      <w:r>
+        <w:rPr>
+          <w:rFonts w:ascii="Times New Roman" w:hAnsi="Times New Roman" w:cs="Times New Roman"/>
+          <w:sz w:val="24"/>
+          <w:szCs w:val="24"/>
+        </w:rPr>
+        <w:t>Status Effect System</w:t>
+      </w:r>
+    </w:p>
+    <w:p>
+      <w:pPr>
+        <w:pStyle w:val="ListParagraph"/>
+        <w:numPr>
+          <w:ilvl w:val="1"/>
+          <w:numId w:val="1"/>
+        </w:numPr>
+        <w:rPr>
+          <w:rFonts w:ascii="Times New Roman" w:hAnsi="Times New Roman" w:cs="Times New Roman"/>
+          <w:sz w:val="24"/>
+          <w:szCs w:val="24"/>
+        </w:rPr>
+      </w:pPr>
+      <w:r>
+        <w:rPr>
+          <w:rFonts w:ascii="Times New Roman" w:hAnsi="Times New Roman" w:cs="Times New Roman"/>
+          <w:sz w:val="24"/>
+          <w:szCs w:val="24"/>
+        </w:rPr>
+        <w:t>Types of status effects:</w:t>
+      </w:r>
+    </w:p>
+    <w:p>
+      <w:pPr>
+        <w:pStyle w:val="ListParagraph"/>
+        <w:numPr>
+          <w:ilvl w:val="2"/>
+          <w:numId w:val="1"/>
+        </w:numPr>
+        <w:rPr>
+          <w:rFonts w:ascii="Times New Roman" w:hAnsi="Times New Roman" w:cs="Times New Roman"/>
+          <w:sz w:val="24"/>
+          <w:szCs w:val="24"/>
+        </w:rPr>
+      </w:pPr>
+      <w:r>
+        <w:rPr>
+          <w:rFonts w:ascii="Times New Roman" w:hAnsi="Times New Roman" w:cs="Times New Roman"/>
+          <w:sz w:val="24"/>
+          <w:szCs w:val="24"/>
+        </w:rPr>
+        <w:t>Damage over time:</w:t>
+      </w:r>
+    </w:p>
+    <w:p>
+      <w:pPr>
+        <w:pStyle w:val="ListParagraph"/>
+        <w:numPr>
+          <w:ilvl w:val="3"/>
+          <w:numId w:val="1"/>
+        </w:numPr>
+        <w:rPr>
+          <w:rFonts w:ascii="Times New Roman" w:hAnsi="Times New Roman" w:cs="Times New Roman"/>
+          <w:sz w:val="24"/>
+          <w:szCs w:val="24"/>
+        </w:rPr>
+      </w:pPr>
+      <w:r>
+        <w:rPr>
+          <w:rFonts w:ascii="Times New Roman" w:hAnsi="Times New Roman" w:cs="Times New Roman"/>
+          <w:sz w:val="24"/>
+          <w:szCs w:val="24"/>
+        </w:rPr>
+        <w:t>Bleed – Inflicts extra damage to target after they are attacked and after every action.</w:t>
+      </w:r>
+    </w:p>
+    <w:p>
+      <w:pPr>
+        <w:pStyle w:val="ListParagraph"/>
+        <w:numPr>
+          <w:ilvl w:val="3"/>
+          <w:numId w:val="1"/>
+        </w:numPr>
+        <w:rPr>
+          <w:rFonts w:ascii="Times New Roman" w:hAnsi="Times New Roman" w:cs="Times New Roman"/>
+          <w:sz w:val="24"/>
+          <w:szCs w:val="24"/>
+        </w:rPr>
+      </w:pPr>
+      <w:r>
+        <w:rPr>
+          <w:rFonts w:ascii="Times New Roman" w:hAnsi="Times New Roman" w:cs="Times New Roman"/>
+          <w:sz w:val="24"/>
+          <w:szCs w:val="24"/>
+        </w:rPr>
+        <w:t>Poison – Inflicts damage at the beginning of every turn.</w:t>
+      </w:r>
+    </w:p>
+    <w:p>
+      <w:pPr>
+        <w:pStyle w:val="ListParagraph"/>
+        <w:numPr>
+          <w:ilvl w:val="3"/>
+          <w:numId w:val="1"/>
+        </w:numPr>
+        <w:rPr>
+          <w:rFonts w:ascii="Times New Roman" w:hAnsi="Times New Roman" w:cs="Times New Roman"/>
+          <w:sz w:val="24"/>
+          <w:szCs w:val="24"/>
+        </w:rPr>
+      </w:pPr>
+      <w:r>
+        <w:rPr>
+          <w:rFonts w:ascii="Times New Roman" w:hAnsi="Times New Roman" w:cs="Times New Roman"/>
+          <w:sz w:val="24"/>
+          <w:szCs w:val="24"/>
+        </w:rPr>
+        <w:t>Burn – Inflicts damage after every action and at the beginning of every turn</w:t>
+      </w:r>
+    </w:p>
+    <w:p>
+      <w:pPr>
+        <w:pStyle w:val="ListParagraph"/>
+        <w:numPr>
+          <w:ilvl w:val="2"/>
+          <w:numId w:val="1"/>
+        </w:numPr>
+        <w:rPr>
+          <w:rFonts w:ascii="Times New Roman" w:hAnsi="Times New Roman" w:cs="Times New Roman"/>
+          <w:sz w:val="24"/>
+          <w:szCs w:val="24"/>
+        </w:rPr>
+      </w:pPr>
+      <w:r>
+        <w:rPr>
+          <w:rFonts w:ascii="Times New Roman" w:hAnsi="Times New Roman" w:cs="Times New Roman"/>
+          <w:sz w:val="24"/>
+          <w:szCs w:val="24"/>
+        </w:rPr>
+        <w:t>Inhibiting</w:t>
+      </w:r>
+    </w:p>
+    <w:p>
+      <w:pPr>
+        <w:pStyle w:val="ListParagraph"/>
+        <w:numPr>
+          <w:ilvl w:val="3"/>
+          <w:numId w:val="1"/>
+        </w:numPr>
+        <w:rPr>
+          <w:rFonts w:ascii="Times New Roman" w:hAnsi="Times New Roman" w:cs="Times New Roman"/>
+          <w:sz w:val="24"/>
+          <w:szCs w:val="24"/>
+        </w:rPr>
+      </w:pPr>
+      <w:r>
+        <w:rPr>
+          <w:rFonts w:ascii="Times New Roman" w:hAnsi="Times New Roman" w:cs="Times New Roman"/>
+          <w:sz w:val="24"/>
+          <w:szCs w:val="24"/>
+        </w:rPr>
+        <w:t>Cripple – Unable to perform any close-range attacks</w:t>
+      </w:r>
+    </w:p>
+    <w:p>
+      <w:pPr>
+        <w:pStyle w:val="ListParagraph"/>
+        <w:numPr>
+          <w:ilvl w:val="3"/>
+          <w:numId w:val="1"/>
+        </w:numPr>
+        <w:rPr>
+          <w:rFonts w:ascii="Times New Roman" w:hAnsi="Times New Roman" w:cs="Times New Roman"/>
+          <w:sz w:val="24"/>
+          <w:szCs w:val="24"/>
+        </w:rPr>
+      </w:pPr>
+      <w:r>
+        <w:rPr>
+          <w:rFonts w:ascii="Times New Roman" w:hAnsi="Times New Roman" w:cs="Times New Roman"/>
+          <w:sz w:val="24"/>
+          <w:szCs w:val="24"/>
+        </w:rPr>
+        <w:t xml:space="preserve">Shock – Chance to damage self when attempting to perform an action, which will cancel the action and </w:t>
+      </w:r>
+      <w:r>
+        <w:rPr>
+          <w:rFonts w:ascii="Times New Roman" w:hAnsi="Times New Roman" w:cs="Times New Roman"/>
+          <w:sz w:val="24"/>
+          <w:szCs w:val="24"/>
+        </w:rPr>
+        <w:t>waste the AP used</w:t>
+      </w:r>
+      <w:r>
+        <w:rPr>
+          <w:rFonts w:ascii="Times New Roman" w:hAnsi="Times New Roman" w:cs="Times New Roman"/>
+          <w:sz w:val="24"/>
+          <w:szCs w:val="24"/>
+        </w:rPr>
+        <w:t>.</w:t>
+      </w:r>
+      <w:r>
+        <w:rPr>
+          <w:rFonts w:ascii="Times New Roman" w:hAnsi="Times New Roman" w:cs="Times New Roman"/>
+          <w:sz w:val="24"/>
+          <w:szCs w:val="24"/>
+        </w:rPr>
+        <w:t xml:space="preserve"> </w:t>
+      </w:r>
+    </w:p>
+    <w:p>
+      <w:pPr>
+        <w:pStyle w:val="ListParagraph"/>
+        <w:numPr>
+          <w:ilvl w:val="3"/>
+          <w:numId w:val="1"/>
+        </w:numPr>
+        <w:rPr>
+          <w:rFonts w:ascii="Times New Roman" w:hAnsi="Times New Roman" w:cs="Times New Roman"/>
+          <w:sz w:val="24"/>
+          <w:szCs w:val="24"/>
+        </w:rPr>
+      </w:pPr>
+      <w:r>
+        <w:rPr>
+          <w:rFonts w:ascii="Times New Roman" w:hAnsi="Times New Roman" w:cs="Times New Roman"/>
+          <w:sz w:val="24"/>
+          <w:szCs w:val="24"/>
+        </w:rPr>
+        <w:t>Wet – Chance to slip when attempting to perform a close-range attack. Damage from electric attacks is increased significantly. Chance of getting shock status is also increased.</w:t>
+      </w:r>
+      <w:r>
+        <w:rPr>
+          <w:rFonts w:ascii="Times New Roman" w:hAnsi="Times New Roman" w:cs="Times New Roman"/>
+          <w:sz w:val="24"/>
+          <w:szCs w:val="24"/>
+        </w:rPr>
+        <w:t xml:space="preserve"> Automatically cures burn status when inflicted.</w:t>
+      </w:r>
+    </w:p>
+    <w:p>
+      <w:pPr>
+        <w:pStyle w:val="ListParagraph"/>
+        <w:numPr>
+          <w:ilvl w:val="3"/>
+          <w:numId w:val="1"/>
+        </w:numPr>
+        <w:rPr>
+          <w:rFonts w:ascii="Times New Roman" w:hAnsi="Times New Roman" w:cs="Times New Roman"/>
+          <w:sz w:val="24"/>
+          <w:szCs w:val="24"/>
+        </w:rPr>
+      </w:pPr>
+      <w:r>
+        <w:rPr>
+          <w:rFonts w:ascii="Times New Roman" w:hAnsi="Times New Roman" w:cs="Times New Roman"/>
+          <w:sz w:val="24"/>
+          <w:szCs w:val="24"/>
+        </w:rPr>
+        <w:t>Frozen – Cannot perform any action. That character’s turn is immediately skipped, and they do not receive any AP. Character takes extra damage from fire attacks. Character is unfrozen after they are attacked or 2 turns pass. Indirect attacks such as poison do not count. Automatically cures burn status when inflicted.</w:t>
+      </w:r>
+    </w:p>
+    <w:p>
+      <w:pPr>
+        <w:pStyle w:val="ListParagraph"/>
+        <w:numPr>
+          <w:ilvl w:val="3"/>
+          <w:numId w:val="1"/>
+        </w:numPr>
+        <w:rPr>
+          <w:rFonts w:ascii="Times New Roman" w:hAnsi="Times New Roman" w:cs="Times New Roman"/>
+          <w:sz w:val="24"/>
+          <w:szCs w:val="24"/>
+        </w:rPr>
+      </w:pPr>
+      <w:r>
+        <w:rPr>
+          <w:rFonts w:ascii="Times New Roman" w:hAnsi="Times New Roman" w:cs="Times New Roman"/>
+          <w:sz w:val="24"/>
+          <w:szCs w:val="24"/>
+        </w:rPr>
+        <w:t>Checkmate - E</w:t>
+      </w:r>
+      <w:r>
+        <w:rPr>
+          <w:rFonts w:ascii="Times New Roman" w:hAnsi="Times New Roman" w:cs="Times New Roman"/>
+          <w:sz w:val="24"/>
+          <w:szCs w:val="24"/>
+        </w:rPr>
+        <w:t xml:space="preserve">nemy cannot perform any actions for that turn, and </w:t>
+      </w:r>
+      <w:r>
+        <w:rPr>
+          <w:rFonts w:ascii="Times New Roman" w:hAnsi="Times New Roman" w:cs="Times New Roman"/>
+          <w:sz w:val="24"/>
+          <w:szCs w:val="24"/>
+        </w:rPr>
+        <w:t>is</w:t>
+      </w:r>
+      <w:r>
+        <w:rPr>
+          <w:rFonts w:ascii="Times New Roman" w:hAnsi="Times New Roman" w:cs="Times New Roman"/>
+          <w:sz w:val="24"/>
+          <w:szCs w:val="24"/>
+        </w:rPr>
+        <w:t xml:space="preserve"> </w:t>
+      </w:r>
+      <w:proofErr w:type="spellStart"/>
+      <w:r>
+        <w:rPr>
+          <w:rFonts w:ascii="Times New Roman" w:hAnsi="Times New Roman" w:cs="Times New Roman"/>
+          <w:sz w:val="24"/>
+          <w:szCs w:val="24"/>
+        </w:rPr>
+        <w:t>debuffed</w:t>
+      </w:r>
+      <w:proofErr w:type="spellEnd"/>
+      <w:r>
+        <w:rPr>
+          <w:rFonts w:ascii="Times New Roman" w:hAnsi="Times New Roman" w:cs="Times New Roman"/>
+          <w:sz w:val="24"/>
+          <w:szCs w:val="24"/>
+        </w:rPr>
+        <w:t xml:space="preserve"> for </w:t>
+      </w:r>
+      <w:r>
+        <w:rPr>
+          <w:rFonts w:ascii="Times New Roman" w:hAnsi="Times New Roman" w:cs="Times New Roman"/>
+          <w:sz w:val="24"/>
+          <w:szCs w:val="24"/>
+        </w:rPr>
+        <w:t>several</w:t>
+      </w:r>
+      <w:r>
+        <w:rPr>
+          <w:rFonts w:ascii="Times New Roman" w:hAnsi="Times New Roman" w:cs="Times New Roman"/>
+          <w:sz w:val="24"/>
+          <w:szCs w:val="24"/>
+        </w:rPr>
+        <w:t xml:space="preserve"> turns</w:t>
+      </w:r>
+    </w:p>
+    <w:p>
+      <w:pPr>
+        <w:pStyle w:val="ListParagraph"/>
+        <w:numPr>
+          <w:ilvl w:val="2"/>
+          <w:numId w:val="1"/>
+        </w:numPr>
+        <w:rPr>
+          <w:rFonts w:ascii="Times New Roman" w:hAnsi="Times New Roman" w:cs="Times New Roman"/>
+          <w:sz w:val="24"/>
+          <w:szCs w:val="24"/>
+        </w:rPr>
+      </w:pPr>
+      <w:r>
+        <w:rPr>
+          <w:rFonts w:ascii="Times New Roman" w:hAnsi="Times New Roman" w:cs="Times New Roman"/>
+          <w:sz w:val="24"/>
+          <w:szCs w:val="24"/>
+        </w:rPr>
+        <w:t>AI affecting</w:t>
+      </w:r>
+    </w:p>
+    <w:p>
+      <w:pPr>
+        <w:pStyle w:val="ListParagraph"/>
+        <w:numPr>
+          <w:ilvl w:val="3"/>
+          <w:numId w:val="1"/>
+        </w:numPr>
+        <w:rPr>
+          <w:rFonts w:ascii="Times New Roman" w:hAnsi="Times New Roman" w:cs="Times New Roman"/>
+          <w:sz w:val="24"/>
+          <w:szCs w:val="24"/>
+        </w:rPr>
+      </w:pPr>
+      <w:r>
+        <w:rPr>
+          <w:rFonts w:ascii="Times New Roman" w:hAnsi="Times New Roman" w:cs="Times New Roman"/>
+          <w:sz w:val="24"/>
+          <w:szCs w:val="24"/>
+        </w:rPr>
+        <w:t xml:space="preserve">Enraged – Player is unable to control character. Member’s strength is increased, but defense is decreased significantly. Performs basic attack at random enemies for </w:t>
+      </w:r>
+      <w:r>
+        <w:rPr>
+          <w:rFonts w:ascii="Times New Roman" w:hAnsi="Times New Roman" w:cs="Times New Roman"/>
+          <w:sz w:val="24"/>
+          <w:szCs w:val="24"/>
+        </w:rPr>
+        <w:t>several</w:t>
+      </w:r>
+      <w:r>
+        <w:rPr>
+          <w:rFonts w:ascii="Times New Roman" w:hAnsi="Times New Roman" w:cs="Times New Roman"/>
+          <w:sz w:val="24"/>
+          <w:szCs w:val="24"/>
+        </w:rPr>
+        <w:t xml:space="preserve"> turns.</w:t>
+      </w:r>
+    </w:p>
+    <w:p>
+      <w:pPr>
+        <w:rPr>
+          <w:rFonts w:ascii="Times New Roman" w:hAnsi="Times New Roman" w:cs="Times New Roman"/>
+          <w:sz w:val="24"/>
+          <w:szCs w:val="24"/>
+        </w:rPr>
+      </w:pPr>
+    </w:p>
+    <w:p>
+      <w:pPr>
+        <w:rPr>
+          <w:rFonts w:ascii="Times New Roman" w:hAnsi="Times New Roman" w:cs="Times New Roman"/>
+          <w:sz w:val="24"/>
+          <w:szCs w:val="24"/>
+        </w:rPr>
+      </w:pPr>
+    </w:p>
+    <w:p>
+      <w:pPr>
+        <w:rPr>
+          <w:rFonts w:ascii="Times New Roman" w:hAnsi="Times New Roman" w:cs="Times New Roman"/>
+          <w:sz w:val="24"/>
+          <w:szCs w:val="24"/>
+        </w:rPr>
+      </w:pPr>
+    </w:p>
+    <w:p>
+      <w:pPr>
+        <w:pStyle w:val="ListParagraph"/>
+        <w:numPr>
+          <w:ilvl w:val="0"/>
+          <w:numId w:val="1"/>
+        </w:numPr>
+        <w:rPr>
+          <w:rFonts w:ascii="Times New Roman" w:hAnsi="Times New Roman" w:cs="Times New Roman"/>
+          <w:sz w:val="24"/>
+          <w:szCs w:val="24"/>
+        </w:rPr>
+      </w:pPr>
+      <w:r>
+        <w:rPr>
+          <w:rFonts w:ascii="Times New Roman" w:hAnsi="Times New Roman" w:cs="Times New Roman"/>
+          <w:sz w:val="24"/>
+          <w:szCs w:val="24"/>
+        </w:rPr>
+        <w:lastRenderedPageBreak/>
+        <w:t>Item System</w:t>
+      </w:r>
+    </w:p>
+    <w:p>
+      <w:pPr>
+        <w:pStyle w:val="ListParagraph"/>
+        <w:numPr>
+          <w:ilvl w:val="1"/>
+          <w:numId w:val="1"/>
+        </w:numPr>
+        <w:rPr>
+          <w:rFonts w:ascii="Times New Roman" w:hAnsi="Times New Roman" w:cs="Times New Roman"/>
+          <w:sz w:val="24"/>
+          <w:szCs w:val="24"/>
+        </w:rPr>
+      </w:pPr>
+      <w:r>
+        <w:rPr>
+          <w:rFonts w:ascii="Times New Roman" w:hAnsi="Times New Roman" w:cs="Times New Roman"/>
+          <w:sz w:val="24"/>
+          <w:szCs w:val="24"/>
+        </w:rPr>
+        <w:t xml:space="preserve">Item cost is initially 1 AP, but it increases per use during a turn (1 AP </w:t>
+      </w:r>
+      <w:r>
+        <w:rPr>
+          <w:rFonts w:ascii="Times New Roman" w:hAnsi="Times New Roman" w:cs="Times New Roman"/>
+          <w:sz w:val="24"/>
+          <w:szCs w:val="24"/>
+        </w:rPr>
+        <w:sym w:font="Wingdings" w:char="F0E0"/>
+      </w:r>
+      <w:r>
+        <w:rPr>
+          <w:rFonts w:ascii="Times New Roman" w:hAnsi="Times New Roman" w:cs="Times New Roman"/>
+          <w:sz w:val="24"/>
+          <w:szCs w:val="24"/>
+        </w:rPr>
+        <w:t xml:space="preserve"> 2 AP </w:t>
+      </w:r>
+      <w:r>
+        <w:rPr>
+          <w:rFonts w:ascii="Times New Roman" w:hAnsi="Times New Roman" w:cs="Times New Roman"/>
+          <w:sz w:val="24"/>
+          <w:szCs w:val="24"/>
+        </w:rPr>
+        <w:sym w:font="Wingdings" w:char="F0E0"/>
+      </w:r>
+      <w:r>
+        <w:rPr>
+          <w:rFonts w:ascii="Times New Roman" w:hAnsi="Times New Roman" w:cs="Times New Roman"/>
+          <w:sz w:val="24"/>
+          <w:szCs w:val="24"/>
+        </w:rPr>
+        <w:t xml:space="preserve"> 3 AP) </w:t>
+      </w:r>
+    </w:p>
+    <w:p>
+      <w:pPr>
+        <w:pStyle w:val="ListParagraph"/>
+        <w:numPr>
+          <w:ilvl w:val="1"/>
+          <w:numId w:val="1"/>
+        </w:numPr>
+        <w:rPr>
+          <w:rFonts w:ascii="Times New Roman" w:hAnsi="Times New Roman" w:cs="Times New Roman"/>
+          <w:sz w:val="24"/>
+          <w:szCs w:val="24"/>
+        </w:rPr>
+      </w:pPr>
+      <w:r>
+        <w:rPr>
+          <w:rFonts w:ascii="Times New Roman" w:hAnsi="Times New Roman" w:cs="Times New Roman"/>
+          <w:sz w:val="24"/>
+          <w:szCs w:val="24"/>
+        </w:rPr>
+        <w:t xml:space="preserve">Items can be obtained via shops, chests, and battle rewards </w:t>
+      </w:r>
+    </w:p>
+    <w:p>
+      <w:pPr>
+        <w:pStyle w:val="ListParagraph"/>
+        <w:numPr>
+          <w:ilvl w:val="1"/>
+          <w:numId w:val="1"/>
+        </w:numPr>
+        <w:rPr>
+          <w:rFonts w:ascii="Times New Roman" w:hAnsi="Times New Roman" w:cs="Times New Roman"/>
+          <w:sz w:val="24"/>
+          <w:szCs w:val="24"/>
+        </w:rPr>
+      </w:pPr>
+      <w:r>
+        <w:rPr>
+          <w:rFonts w:ascii="Times New Roman" w:hAnsi="Times New Roman" w:cs="Times New Roman"/>
+          <w:sz w:val="24"/>
+          <w:szCs w:val="24"/>
+        </w:rPr>
+        <w:t>Healing items and revival items are not obtainable outside of battle</w:t>
+      </w:r>
+    </w:p>
+    <w:p>
+      <w:pPr>
+        <w:rPr>
+          <w:rFonts w:ascii="Times New Roman" w:hAnsi="Times New Roman" w:cs="Times New Roman"/>
+          <w:sz w:val="24"/>
+          <w:szCs w:val="24"/>
+        </w:rPr>
+      </w:pPr>
+    </w:p>
+    <w:p>
+      <w:pPr>
+        <w:pStyle w:val="ListParagraph"/>
+        <w:numPr>
+          <w:ilvl w:val="0"/>
+          <w:numId w:val="1"/>
+        </w:numPr>
+        <w:rPr>
+          <w:rFonts w:ascii="Times New Roman" w:hAnsi="Times New Roman" w:cs="Times New Roman"/>
+          <w:sz w:val="24"/>
+          <w:szCs w:val="24"/>
+        </w:rPr>
+      </w:pPr>
+      <w:r>
+        <w:rPr>
+          <w:rFonts w:ascii="Times New Roman" w:hAnsi="Times New Roman" w:cs="Times New Roman"/>
+          <w:sz w:val="24"/>
+          <w:szCs w:val="24"/>
+        </w:rPr>
+        <w:t>Healing System</w:t>
+      </w:r>
+    </w:p>
+    <w:p>
+      <w:pPr>
+        <w:pStyle w:val="ListParagraph"/>
+        <w:numPr>
+          <w:ilvl w:val="1"/>
+          <w:numId w:val="1"/>
+        </w:numPr>
+        <w:rPr>
+          <w:rFonts w:ascii="Times New Roman" w:hAnsi="Times New Roman" w:cs="Times New Roman"/>
+          <w:sz w:val="24"/>
+          <w:szCs w:val="24"/>
+        </w:rPr>
+      </w:pPr>
+      <w:r>
+        <w:rPr>
+          <w:rFonts w:ascii="Times New Roman" w:hAnsi="Times New Roman" w:cs="Times New Roman"/>
+          <w:sz w:val="24"/>
+          <w:szCs w:val="24"/>
+        </w:rPr>
+        <w:t>There will not be any specific abilities that can heal a party member. The only way to heal is through potions and other healing items</w:t>
+      </w:r>
+      <w:r>
+        <w:rPr>
+          <w:rFonts w:ascii="Times New Roman" w:hAnsi="Times New Roman" w:cs="Times New Roman"/>
+          <w:sz w:val="24"/>
+          <w:szCs w:val="24"/>
+        </w:rPr>
+        <w:t>.</w:t>
+      </w:r>
+    </w:p>
+    <w:p>
+      <w:pPr>
+        <w:pStyle w:val="ListParagraph"/>
+        <w:numPr>
+          <w:ilvl w:val="1"/>
+          <w:numId w:val="1"/>
+        </w:numPr>
+        <w:rPr>
+          <w:rFonts w:ascii="Times New Roman" w:hAnsi="Times New Roman" w:cs="Times New Roman"/>
+          <w:sz w:val="24"/>
+          <w:szCs w:val="24"/>
+        </w:rPr>
+      </w:pPr>
+      <w:r>
+        <w:rPr>
+          <w:rFonts w:ascii="Times New Roman" w:hAnsi="Times New Roman" w:cs="Times New Roman"/>
+          <w:sz w:val="24"/>
+          <w:szCs w:val="24"/>
+        </w:rPr>
+        <w:t>The potency of a healing item is based on the items base value and the character’s magic stat.</w:t>
+      </w:r>
+    </w:p>
+    <w:p>
+      <w:pPr>
+        <w:pStyle w:val="ListParagraph"/>
+        <w:numPr>
+          <w:ilvl w:val="1"/>
+          <w:numId w:val="1"/>
+        </w:numPr>
+        <w:rPr>
+          <w:rFonts w:ascii="Times New Roman" w:hAnsi="Times New Roman" w:cs="Times New Roman"/>
+          <w:sz w:val="24"/>
+          <w:szCs w:val="24"/>
+        </w:rPr>
+      </w:pPr>
+      <w:r>
+        <w:rPr>
+          <w:rFonts w:ascii="Times New Roman" w:hAnsi="Times New Roman" w:cs="Times New Roman"/>
+          <w:sz w:val="24"/>
+          <w:szCs w:val="24"/>
+        </w:rPr>
+        <w:t>You cannot get healing items from the overworld, instead each party member has a certain number of healing items that reset each battle. (e.g. A party member will start battle with 5 potions and 3 mega potions)</w:t>
+      </w:r>
+      <w:r>
+        <w:rPr>
+          <w:rFonts w:ascii="Times New Roman" w:hAnsi="Times New Roman" w:cs="Times New Roman"/>
+          <w:sz w:val="24"/>
+          <w:szCs w:val="24"/>
+        </w:rPr>
+        <w:t>. This will be the same for revival items.</w:t>
+      </w:r>
+    </w:p>
+    <w:p>
+      <w:pPr>
+        <w:pStyle w:val="ListParagraph"/>
+        <w:numPr>
+          <w:ilvl w:val="1"/>
+          <w:numId w:val="1"/>
+        </w:numPr>
+        <w:rPr>
+          <w:rFonts w:ascii="Times New Roman" w:hAnsi="Times New Roman" w:cs="Times New Roman"/>
+          <w:sz w:val="24"/>
+          <w:szCs w:val="24"/>
+        </w:rPr>
+      </w:pPr>
+      <w:r>
+        <w:rPr>
+          <w:rFonts w:ascii="Times New Roman" w:hAnsi="Times New Roman" w:cs="Times New Roman"/>
+          <w:sz w:val="24"/>
+          <w:szCs w:val="24"/>
+        </w:rPr>
+        <w:t>The maximum number of a healing item can be increased through the party level system.</w:t>
+      </w:r>
+    </w:p>
+    <w:p>
+      <w:pPr>
+        <w:pStyle w:val="ListParagraph"/>
+        <w:numPr>
+          <w:ilvl w:val="1"/>
+          <w:numId w:val="1"/>
+        </w:numPr>
+        <w:rPr>
+          <w:rFonts w:ascii="Times New Roman" w:hAnsi="Times New Roman" w:cs="Times New Roman"/>
+          <w:sz w:val="24"/>
+          <w:szCs w:val="24"/>
+        </w:rPr>
+      </w:pPr>
+      <w:r>
+        <w:rPr>
+          <w:rFonts w:ascii="Times New Roman" w:hAnsi="Times New Roman" w:cs="Times New Roman"/>
+          <w:sz w:val="24"/>
+          <w:szCs w:val="24"/>
+        </w:rPr>
+        <w:t>You can gain more healing items through battle with certain methods:</w:t>
+      </w:r>
+    </w:p>
+    <w:p>
+      <w:pPr>
+        <w:pStyle w:val="ListParagraph"/>
+        <w:numPr>
+          <w:ilvl w:val="2"/>
+          <w:numId w:val="1"/>
+        </w:numPr>
+        <w:rPr>
+          <w:rFonts w:ascii="Times New Roman" w:hAnsi="Times New Roman" w:cs="Times New Roman"/>
+          <w:sz w:val="24"/>
+          <w:szCs w:val="24"/>
+        </w:rPr>
+      </w:pPr>
+      <w:r>
+        <w:rPr>
+          <w:rFonts w:ascii="Times New Roman" w:hAnsi="Times New Roman" w:cs="Times New Roman"/>
+          <w:sz w:val="24"/>
+          <w:szCs w:val="24"/>
+        </w:rPr>
+        <w:t xml:space="preserve">A successful button </w:t>
+      </w:r>
+      <w:proofErr w:type="gramStart"/>
+      <w:r>
+        <w:rPr>
+          <w:rFonts w:ascii="Times New Roman" w:hAnsi="Times New Roman" w:cs="Times New Roman"/>
+          <w:sz w:val="24"/>
+          <w:szCs w:val="24"/>
+        </w:rPr>
+        <w:t>press</w:t>
+      </w:r>
+      <w:proofErr w:type="gramEnd"/>
+      <w:r>
+        <w:rPr>
+          <w:rFonts w:ascii="Times New Roman" w:hAnsi="Times New Roman" w:cs="Times New Roman"/>
+          <w:sz w:val="24"/>
+          <w:szCs w:val="24"/>
+        </w:rPr>
+        <w:t xml:space="preserve"> when attacking an enemy has a chance to drop healing items</w:t>
+      </w:r>
+    </w:p>
+    <w:p>
+      <w:pPr>
+        <w:pStyle w:val="ListParagraph"/>
+        <w:numPr>
+          <w:ilvl w:val="2"/>
+          <w:numId w:val="1"/>
+        </w:numPr>
+        <w:rPr>
+          <w:rFonts w:ascii="Times New Roman" w:hAnsi="Times New Roman" w:cs="Times New Roman"/>
+          <w:sz w:val="24"/>
+          <w:szCs w:val="24"/>
+        </w:rPr>
+      </w:pPr>
+      <w:r>
+        <w:rPr>
+          <w:rFonts w:ascii="Times New Roman" w:hAnsi="Times New Roman" w:cs="Times New Roman"/>
+          <w:sz w:val="24"/>
+          <w:szCs w:val="24"/>
+        </w:rPr>
+        <w:t>A successful counterattack is guaranteed to drop healing items</w:t>
+      </w:r>
+    </w:p>
+    <w:p>
+      <w:pPr>
+        <w:pStyle w:val="ListParagraph"/>
+        <w:numPr>
+          <w:ilvl w:val="2"/>
+          <w:numId w:val="1"/>
+        </w:numPr>
+        <w:rPr>
+          <w:rFonts w:ascii="Times New Roman" w:hAnsi="Times New Roman" w:cs="Times New Roman"/>
+          <w:sz w:val="24"/>
+          <w:szCs w:val="24"/>
+        </w:rPr>
+      </w:pPr>
+      <w:r>
+        <w:rPr>
+          <w:rFonts w:ascii="Times New Roman" w:hAnsi="Times New Roman" w:cs="Times New Roman"/>
+          <w:sz w:val="24"/>
+          <w:szCs w:val="24"/>
+        </w:rPr>
+        <w:t>Putting an enemy in checkmate status is guaranteed to drop healing items</w:t>
+      </w:r>
+    </w:p>
+    <w:p>
+      <w:pPr>
+        <w:pStyle w:val="ListParagraph"/>
+        <w:numPr>
+          <w:ilvl w:val="2"/>
+          <w:numId w:val="1"/>
+        </w:numPr>
+        <w:rPr>
+          <w:rFonts w:ascii="Times New Roman" w:hAnsi="Times New Roman" w:cs="Times New Roman"/>
+          <w:sz w:val="24"/>
+          <w:szCs w:val="24"/>
+        </w:rPr>
+      </w:pPr>
+      <w:r>
+        <w:rPr>
+          <w:rFonts w:ascii="Times New Roman" w:hAnsi="Times New Roman" w:cs="Times New Roman"/>
+          <w:sz w:val="24"/>
+          <w:szCs w:val="24"/>
+        </w:rPr>
+        <w:t>Skills can increase the amount of healing items dropped</w:t>
+      </w:r>
+    </w:p>
+    <w:p>
+      <w:pPr>
+        <w:pStyle w:val="ListParagraph"/>
+        <w:numPr>
+          <w:ilvl w:val="1"/>
+          <w:numId w:val="1"/>
+        </w:numPr>
+        <w:rPr>
+          <w:rFonts w:ascii="Times New Roman" w:hAnsi="Times New Roman" w:cs="Times New Roman"/>
+          <w:sz w:val="24"/>
+          <w:szCs w:val="24"/>
+        </w:rPr>
+      </w:pPr>
+      <w:r>
+        <w:rPr>
+          <w:rFonts w:ascii="Times New Roman" w:hAnsi="Times New Roman" w:cs="Times New Roman"/>
+          <w:sz w:val="24"/>
+          <w:szCs w:val="24"/>
+        </w:rPr>
+        <w:t>Revival items cannot be gained in battles</w:t>
+      </w:r>
+    </w:p>
+    <w:p>
+      <w:pPr>
+        <w:pStyle w:val="ListParagraph"/>
+        <w:numPr>
+          <w:ilvl w:val="1"/>
+          <w:numId w:val="1"/>
+        </w:numPr>
+        <w:rPr>
+          <w:rFonts w:ascii="Times New Roman" w:hAnsi="Times New Roman" w:cs="Times New Roman"/>
+          <w:sz w:val="24"/>
+          <w:szCs w:val="24"/>
+        </w:rPr>
+      </w:pPr>
+      <w:r>
+        <w:rPr>
+          <w:rFonts w:ascii="Times New Roman" w:hAnsi="Times New Roman" w:cs="Times New Roman"/>
+          <w:sz w:val="24"/>
+          <w:szCs w:val="24"/>
+        </w:rPr>
+        <w:t xml:space="preserve">You can gain healing items </w:t>
+      </w:r>
+      <w:r>
+        <w:rPr>
+          <w:rFonts w:ascii="Times New Roman" w:hAnsi="Times New Roman" w:cs="Times New Roman"/>
+          <w:sz w:val="24"/>
+          <w:szCs w:val="24"/>
+        </w:rPr>
+        <w:t xml:space="preserve">in battle beyond the maximum amount. </w:t>
+      </w:r>
+      <w:r>
+        <w:rPr>
+          <w:rFonts w:ascii="Times New Roman" w:hAnsi="Times New Roman" w:cs="Times New Roman"/>
+          <w:sz w:val="24"/>
+          <w:szCs w:val="24"/>
+        </w:rPr>
+        <w:t>However,</w:t>
+      </w:r>
+      <w:r>
+        <w:rPr>
+          <w:rFonts w:ascii="Times New Roman" w:hAnsi="Times New Roman" w:cs="Times New Roman"/>
+          <w:sz w:val="24"/>
+          <w:szCs w:val="24"/>
+        </w:rPr>
+        <w:t xml:space="preserve"> the healing items only last for that battle, and it will be reset for the next one.</w:t>
+      </w:r>
+    </w:p>
+    <w:p>
+      <w:pPr>
+        <w:rPr>
+          <w:rFonts w:ascii="Times New Roman" w:hAnsi="Times New Roman" w:cs="Times New Roman"/>
+          <w:sz w:val="24"/>
+          <w:szCs w:val="24"/>
+        </w:rPr>
+      </w:pPr>
+    </w:p>
+    <w:p>
+      <w:pPr>
+        <w:pStyle w:val="ListParagraph"/>
+        <w:numPr>
+          <w:ilvl w:val="0"/>
+          <w:numId w:val="1"/>
+        </w:numPr>
+        <w:rPr>
+          <w:rFonts w:ascii="Times New Roman" w:hAnsi="Times New Roman" w:cs="Times New Roman"/>
+          <w:sz w:val="24"/>
+          <w:szCs w:val="24"/>
+        </w:rPr>
+      </w:pPr>
+      <w:r>
+        <w:rPr>
+          <w:rFonts w:ascii="Times New Roman" w:hAnsi="Times New Roman" w:cs="Times New Roman"/>
+          <w:sz w:val="24"/>
+          <w:szCs w:val="24"/>
+        </w:rPr>
+        <w:t>Turn Order System</w:t>
+      </w:r>
+    </w:p>
+    <w:p>
+      <w:pPr>
+        <w:pStyle w:val="ListParagraph"/>
+        <w:numPr>
+          <w:ilvl w:val="1"/>
+          <w:numId w:val="1"/>
+        </w:numPr>
+        <w:rPr>
+          <w:rFonts w:ascii="Times New Roman" w:hAnsi="Times New Roman" w:cs="Times New Roman"/>
+          <w:sz w:val="24"/>
+          <w:szCs w:val="24"/>
+        </w:rPr>
+      </w:pPr>
+      <w:r>
+        <w:rPr>
+          <w:rFonts w:ascii="Times New Roman" w:hAnsi="Times New Roman" w:cs="Times New Roman"/>
+          <w:sz w:val="24"/>
+          <w:szCs w:val="24"/>
+        </w:rPr>
+        <w:t xml:space="preserve">Turn order is based on each character’s </w:t>
+      </w:r>
+      <w:r>
+        <w:rPr>
+          <w:rFonts w:ascii="Times New Roman" w:hAnsi="Times New Roman" w:cs="Times New Roman"/>
+          <w:sz w:val="24"/>
+          <w:szCs w:val="24"/>
+        </w:rPr>
+        <w:t xml:space="preserve">current </w:t>
+      </w:r>
+      <w:r>
+        <w:rPr>
+          <w:rFonts w:ascii="Times New Roman" w:hAnsi="Times New Roman" w:cs="Times New Roman"/>
+          <w:sz w:val="24"/>
+          <w:szCs w:val="24"/>
+        </w:rPr>
+        <w:t>initiative stat</w:t>
+      </w:r>
+    </w:p>
+    <w:p>
+      <w:pPr>
+        <w:pStyle w:val="ListParagraph"/>
+        <w:numPr>
+          <w:ilvl w:val="2"/>
+          <w:numId w:val="1"/>
+        </w:numPr>
+        <w:rPr>
+          <w:rFonts w:ascii="Times New Roman" w:hAnsi="Times New Roman" w:cs="Times New Roman"/>
+          <w:sz w:val="24"/>
+          <w:szCs w:val="24"/>
+        </w:rPr>
+      </w:pPr>
+      <w:r>
+        <w:rPr>
+          <w:rFonts w:ascii="Times New Roman" w:hAnsi="Times New Roman" w:cs="Times New Roman"/>
+          <w:sz w:val="24"/>
+          <w:szCs w:val="24"/>
+        </w:rPr>
+        <w:t>Each character’s initiative is multiplied by a modifier within a random range that results in the final initiative value</w:t>
+      </w:r>
+      <w:r>
+        <w:rPr>
+          <w:rFonts w:ascii="Times New Roman" w:hAnsi="Times New Roman" w:cs="Times New Roman"/>
+          <w:sz w:val="24"/>
+          <w:szCs w:val="24"/>
+        </w:rPr>
+        <w:t xml:space="preserve"> (FIV)</w:t>
+      </w:r>
+      <w:r>
+        <w:rPr>
+          <w:rFonts w:ascii="Times New Roman" w:hAnsi="Times New Roman" w:cs="Times New Roman"/>
+          <w:sz w:val="24"/>
+          <w:szCs w:val="24"/>
+        </w:rPr>
+        <w:t>. This is a hidden value that the player cannot see</w:t>
+      </w:r>
+    </w:p>
+    <w:p>
+      <w:pPr>
+        <w:pStyle w:val="ListParagraph"/>
+        <w:numPr>
+          <w:ilvl w:val="2"/>
+          <w:numId w:val="1"/>
+        </w:numPr>
+        <w:rPr>
+          <w:rFonts w:ascii="Times New Roman" w:hAnsi="Times New Roman" w:cs="Times New Roman"/>
+          <w:sz w:val="24"/>
+          <w:szCs w:val="24"/>
+        </w:rPr>
+      </w:pPr>
+      <w:r>
+        <w:rPr>
+          <w:rFonts w:ascii="Times New Roman" w:hAnsi="Times New Roman" w:cs="Times New Roman"/>
+          <w:sz w:val="24"/>
+          <w:szCs w:val="24"/>
+        </w:rPr>
+        <w:t>The character with the highest initiative has the smallest margin for their modifier.</w:t>
+      </w:r>
+    </w:p>
+    <w:p>
+      <w:pPr>
+        <w:pStyle w:val="ListParagraph"/>
+        <w:numPr>
+          <w:ilvl w:val="2"/>
+          <w:numId w:val="1"/>
+        </w:numPr>
+        <w:rPr>
+          <w:rFonts w:ascii="Times New Roman" w:hAnsi="Times New Roman" w:cs="Times New Roman"/>
+          <w:sz w:val="24"/>
+          <w:szCs w:val="24"/>
+        </w:rPr>
+      </w:pPr>
+      <w:r>
+        <w:rPr>
+          <w:rFonts w:ascii="Times New Roman" w:hAnsi="Times New Roman" w:cs="Times New Roman"/>
+          <w:sz w:val="24"/>
+          <w:szCs w:val="24"/>
+        </w:rPr>
+        <w:t>The minimum modifier value decreases by 10% for each subsequent character following the 1st</w:t>
+      </w:r>
+      <w:r>
+        <w:rPr>
+          <w:rFonts w:ascii="Times New Roman" w:hAnsi="Times New Roman" w:cs="Times New Roman"/>
+          <w:sz w:val="24"/>
+          <w:szCs w:val="24"/>
+        </w:rPr>
+        <w:t>:</w:t>
+      </w:r>
+    </w:p>
+    <w:p>
+      <w:pPr>
+        <w:pStyle w:val="ListParagraph"/>
+        <w:numPr>
+          <w:ilvl w:val="3"/>
+          <w:numId w:val="1"/>
+        </w:numPr>
+        <w:rPr>
+          <w:rFonts w:ascii="Times New Roman" w:hAnsi="Times New Roman" w:cs="Times New Roman"/>
+          <w:sz w:val="24"/>
+          <w:szCs w:val="24"/>
+        </w:rPr>
+      </w:pPr>
+      <w:r>
+        <w:rPr>
+          <w:rFonts w:ascii="Times New Roman" w:hAnsi="Times New Roman" w:cs="Times New Roman"/>
+          <w:sz w:val="24"/>
+          <w:szCs w:val="24"/>
+        </w:rPr>
+        <w:t>1</w:t>
+      </w:r>
+      <w:r>
+        <w:rPr>
+          <w:rFonts w:ascii="Times New Roman" w:hAnsi="Times New Roman" w:cs="Times New Roman"/>
+          <w:sz w:val="24"/>
+          <w:szCs w:val="24"/>
+          <w:vertAlign w:val="superscript"/>
+        </w:rPr>
+        <w:t>st</w:t>
+      </w:r>
+      <w:r>
+        <w:rPr>
+          <w:rFonts w:ascii="Times New Roman" w:hAnsi="Times New Roman" w:cs="Times New Roman"/>
+          <w:sz w:val="24"/>
+          <w:szCs w:val="24"/>
+        </w:rPr>
+        <w:t xml:space="preserve"> character (highest initiative) modifier: 1.90 – 2.00</w:t>
+      </w:r>
+    </w:p>
+    <w:p>
+      <w:pPr>
+        <w:pStyle w:val="ListParagraph"/>
+        <w:numPr>
+          <w:ilvl w:val="3"/>
+          <w:numId w:val="1"/>
+        </w:numPr>
+        <w:rPr>
+          <w:rFonts w:ascii="Times New Roman" w:hAnsi="Times New Roman" w:cs="Times New Roman"/>
+          <w:sz w:val="24"/>
+          <w:szCs w:val="24"/>
+        </w:rPr>
+      </w:pPr>
+      <w:r>
+        <w:rPr>
+          <w:rFonts w:ascii="Times New Roman" w:hAnsi="Times New Roman" w:cs="Times New Roman"/>
+          <w:sz w:val="24"/>
+          <w:szCs w:val="24"/>
+        </w:rPr>
+        <w:t xml:space="preserve">… </w:t>
+      </w:r>
+      <w:r>
+        <w:rPr>
+          <w:rFonts w:ascii="Times New Roman" w:hAnsi="Times New Roman" w:cs="Times New Roman"/>
+          <w:sz w:val="24"/>
+          <w:szCs w:val="24"/>
+        </w:rPr>
+        <w:t>8</w:t>
+      </w:r>
+      <w:r>
+        <w:rPr>
+          <w:rFonts w:ascii="Times New Roman" w:hAnsi="Times New Roman" w:cs="Times New Roman"/>
+          <w:sz w:val="24"/>
+          <w:szCs w:val="24"/>
+          <w:vertAlign w:val="superscript"/>
+        </w:rPr>
+        <w:t>th</w:t>
+      </w:r>
+      <w:r>
+        <w:rPr>
+          <w:rFonts w:ascii="Times New Roman" w:hAnsi="Times New Roman" w:cs="Times New Roman"/>
+          <w:sz w:val="24"/>
+          <w:szCs w:val="24"/>
+        </w:rPr>
+        <w:t xml:space="preserve"> character modifier: </w:t>
+      </w:r>
+      <w:r>
+        <w:rPr>
+          <w:rFonts w:ascii="Times New Roman" w:hAnsi="Times New Roman" w:cs="Times New Roman"/>
+          <w:sz w:val="24"/>
+          <w:szCs w:val="24"/>
+        </w:rPr>
+        <w:t>1.20 – 2.00</w:t>
+      </w:r>
+    </w:p>
+    <w:p>
+      <w:pPr>
+        <w:pStyle w:val="ListParagraph"/>
+        <w:numPr>
+          <w:ilvl w:val="2"/>
+          <w:numId w:val="1"/>
+        </w:numPr>
+        <w:rPr>
+          <w:rFonts w:ascii="Times New Roman" w:hAnsi="Times New Roman" w:cs="Times New Roman"/>
+          <w:sz w:val="24"/>
+          <w:szCs w:val="24"/>
+        </w:rPr>
+      </w:pPr>
+      <w:r>
+        <w:rPr>
+          <w:rFonts w:ascii="Times New Roman" w:hAnsi="Times New Roman" w:cs="Times New Roman"/>
+          <w:sz w:val="24"/>
+          <w:szCs w:val="24"/>
+        </w:rPr>
+        <w:t>E</w:t>
+      </w:r>
+      <w:r>
+        <w:rPr>
+          <w:rFonts w:ascii="Times New Roman" w:hAnsi="Times New Roman" w:cs="Times New Roman"/>
+          <w:sz w:val="24"/>
+          <w:szCs w:val="24"/>
+        </w:rPr>
+        <w:t>ach</w:t>
+      </w:r>
+      <w:r>
+        <w:rPr>
+          <w:rFonts w:ascii="Times New Roman" w:hAnsi="Times New Roman" w:cs="Times New Roman"/>
+          <w:sz w:val="24"/>
+          <w:szCs w:val="24"/>
+        </w:rPr>
+        <w:t xml:space="preserve"> turn, the modifiers are rolled for the next turn, and the player can see the order for the next turn</w:t>
+      </w:r>
+      <w:r>
+        <w:rPr>
+          <w:rFonts w:ascii="Times New Roman" w:hAnsi="Times New Roman" w:cs="Times New Roman"/>
+          <w:sz w:val="24"/>
+          <w:szCs w:val="24"/>
+        </w:rPr>
+        <w:t>.</w:t>
+      </w:r>
+      <w:r>
+        <w:rPr>
+          <w:rFonts w:ascii="Times New Roman" w:hAnsi="Times New Roman" w:cs="Times New Roman"/>
+          <w:sz w:val="24"/>
+          <w:szCs w:val="24"/>
+        </w:rPr>
+        <w:t xml:space="preserve"> Whenever a character’s initiative is modified, the turn order for the next turn is adjusted (modifiers are not re-rolled).</w:t>
+      </w:r>
+    </w:p>
+    <w:p>
+      <w:pPr>
+        <w:jc w:val="center"/>
+        <w:rPr>
+          <w:rFonts w:ascii="Times New Roman" w:hAnsi="Times New Roman" w:cs="Times New Roman"/>
+          <w:b/>
+          <w:bCs/>
+          <w:sz w:val="32"/>
+          <w:szCs w:val="32"/>
+        </w:rPr>
+      </w:pPr>
+      <w:r>
+        <w:rPr>
+          <w:rFonts w:ascii="Times New Roman" w:hAnsi="Times New Roman" w:cs="Times New Roman"/>
+          <w:b/>
+          <w:bCs/>
+          <w:sz w:val="32"/>
+          <w:szCs w:val="32"/>
+        </w:rPr>
+        <w:lastRenderedPageBreak/>
+        <w:t>Project Alek Leveling</w:t>
+      </w:r>
+      <w:r>
+        <w:rPr>
+          <w:rFonts w:ascii="Times New Roman" w:hAnsi="Times New Roman" w:cs="Times New Roman"/>
+          <w:b/>
+          <w:bCs/>
+          <w:sz w:val="32"/>
+          <w:szCs w:val="32"/>
+        </w:rPr>
+        <w:t>/Upgrade</w:t>
+      </w:r>
+      <w:r>
+        <w:rPr>
+          <w:rFonts w:ascii="Times New Roman" w:hAnsi="Times New Roman" w:cs="Times New Roman"/>
+          <w:b/>
+          <w:bCs/>
+          <w:sz w:val="32"/>
+          <w:szCs w:val="32"/>
+        </w:rPr>
+        <w:t xml:space="preserve"> Systems</w:t>
+      </w:r>
+    </w:p>
+    <w:p>
+      <w:pPr>
+        <w:pStyle w:val="ListParagraph"/>
+        <w:numPr>
+          <w:ilvl w:val="0"/>
+          <w:numId w:val="1"/>
+        </w:numPr>
+        <w:rPr>
+          <w:rFonts w:ascii="Times New Roman" w:hAnsi="Times New Roman" w:cs="Times New Roman"/>
+          <w:sz w:val="24"/>
+          <w:szCs w:val="24"/>
+        </w:rPr>
+      </w:pPr>
+      <w:r>
+        <w:rPr>
+          <w:rFonts w:ascii="Times New Roman" w:hAnsi="Times New Roman" w:cs="Times New Roman"/>
+          <w:sz w:val="24"/>
+          <w:szCs w:val="24"/>
+        </w:rPr>
         <w:t>Leveling system and gaining new abilities</w:t>
       </w:r>
     </w:p>
@@ -400,6 +3242,15 @@
     </w:p>
     <w:p>
       <w:pPr>
+        <w:rPr>
+          <w:rFonts w:ascii="Times New Roman" w:hAnsi="Times New Roman" w:cs="Times New Roman"/>
+          <w:sz w:val="24"/>
+          <w:szCs w:val="24"/>
+        </w:rPr>
+      </w:pPr>
+    </w:p>
+    <w:p>
+      <w:pPr>
         <w:pStyle w:val="ListParagraph"/>
         <w:numPr>
           <w:ilvl w:val="0"/>
@@ -417,6 +3268,37 @@
           <w:sz w:val="24"/>
           <w:szCs w:val="24"/>
         </w:rPr>
+        <w:t>Party Level and Skill System</w:t>
+      </w:r>
+    </w:p>
+    <w:p>
+      <w:pPr>
+        <w:rPr>
+          <w:rFonts w:ascii="Times New Roman" w:hAnsi="Times New Roman" w:cs="Times New Roman"/>
+          <w:sz w:val="24"/>
+          <w:szCs w:val="24"/>
+        </w:rPr>
+      </w:pPr>
+    </w:p>
+    <w:p>
+      <w:pPr>
+        <w:pStyle w:val="ListParagraph"/>
+        <w:numPr>
+          <w:ilvl w:val="0"/>
+          <w:numId w:val="1"/>
+        </w:numPr>
+        <w:rPr>
+          <w:rFonts w:ascii="Times New Roman" w:hAnsi="Times New Roman" w:cs="Times New Roman"/>
+          <w:sz w:val="24"/>
+          <w:szCs w:val="24"/>
+        </w:rPr>
+      </w:pPr>
+      <w:r>
+        <w:rPr>
+          <w:rFonts w:ascii="Times New Roman" w:hAnsi="Times New Roman" w:cs="Times New Roman"/>
+          <w:sz w:val="24"/>
+          <w:szCs w:val="24"/>
+        </w:rPr>
         <w:t>Equipment System</w:t>
       </w:r>
     </w:p>
@@ -575,7 +3457,6 @@
           <w:sz w:val="24"/>
           <w:szCs w:val="24"/>
         </w:rPr>
-        <w:lastRenderedPageBreak/>
         <w:t>Weapons have Might (MT), Magic (MG), Accuracy (ACC), and Critical chance (CRIT).</w:t>
       </w:r>
     </w:p>
@@ -621,168 +3502,6 @@
           <w:szCs w:val="24"/>
         </w:rPr>
         <w:t>Certain equipment will have latent passive skills that activate when you level them up.</w:t>
-      </w:r>
-    </w:p>
-    <w:p>
-      <w:pPr>
-        <w:pStyle w:val="ListParagraph"/>
-        <w:numPr>
-          <w:ilvl w:val="0"/>
-          <w:numId w:val="1"/>
-        </w:numPr>
-        <w:rPr>
-          <w:rFonts w:ascii="Times New Roman" w:hAnsi="Times New Roman" w:cs="Times New Roman"/>
-          <w:sz w:val="24"/>
-          <w:szCs w:val="24"/>
-        </w:rPr>
-      </w:pPr>
-      <w:r>
-        <w:rPr>
-          <w:rFonts w:ascii="Times New Roman" w:hAnsi="Times New Roman" w:cs="Times New Roman"/>
-          <w:sz w:val="24"/>
-          <w:szCs w:val="24"/>
-        </w:rPr>
-        <w:t>Command Window</w:t>
-      </w:r>
-    </w:p>
-    <w:p>
-      <w:pPr>
-        <w:pStyle w:val="ListParagraph"/>
-        <w:numPr>
-          <w:ilvl w:val="1"/>
-          <w:numId w:val="1"/>
-        </w:numPr>
-        <w:rPr>
-          <w:rFonts w:ascii="Times New Roman" w:hAnsi="Times New Roman" w:cs="Times New Roman"/>
-          <w:sz w:val="24"/>
-          <w:szCs w:val="24"/>
-        </w:rPr>
-      </w:pPr>
-      <w:r>
-        <w:rPr>
-          <w:rFonts w:ascii="Times New Roman" w:hAnsi="Times New Roman" w:cs="Times New Roman"/>
-          <w:sz w:val="24"/>
-          <w:szCs w:val="24"/>
-        </w:rPr>
-        <w:t>Attack – basic attack</w:t>
-      </w:r>
-    </w:p>
-    <w:p>
-      <w:pPr>
-        <w:pStyle w:val="ListParagraph"/>
-        <w:numPr>
-          <w:ilvl w:val="1"/>
-          <w:numId w:val="1"/>
-        </w:numPr>
-        <w:rPr>
-          <w:rFonts w:ascii="Times New Roman" w:hAnsi="Times New Roman" w:cs="Times New Roman"/>
-          <w:sz w:val="24"/>
-          <w:szCs w:val="24"/>
-        </w:rPr>
-      </w:pPr>
-      <w:r>
-        <w:rPr>
-          <w:rFonts w:ascii="Times New Roman" w:hAnsi="Times New Roman" w:cs="Times New Roman"/>
-          <w:sz w:val="24"/>
-          <w:szCs w:val="24"/>
-        </w:rPr>
-        <w:t>Abilities – opens menu with available abilities</w:t>
-      </w:r>
-      <w:r>
-        <w:rPr>
-          <w:rFonts w:ascii="Times New Roman" w:hAnsi="Times New Roman" w:cs="Times New Roman"/>
-          <w:sz w:val="24"/>
-          <w:szCs w:val="24"/>
-        </w:rPr>
-        <w:t xml:space="preserve"> (will contain swap and prediction)</w:t>
-      </w:r>
-    </w:p>
-    <w:p>
-      <w:pPr>
-        <w:pStyle w:val="ListParagraph"/>
-        <w:numPr>
-          <w:ilvl w:val="1"/>
-          <w:numId w:val="1"/>
-        </w:numPr>
-        <w:rPr>
-          <w:rFonts w:ascii="Times New Roman" w:hAnsi="Times New Roman" w:cs="Times New Roman"/>
-          <w:sz w:val="24"/>
-          <w:szCs w:val="24"/>
-        </w:rPr>
-      </w:pPr>
-      <w:r>
-        <w:rPr>
-          <w:rFonts w:ascii="Times New Roman" w:hAnsi="Times New Roman" w:cs="Times New Roman"/>
-          <w:sz w:val="24"/>
-          <w:szCs w:val="24"/>
-        </w:rPr>
-        <w:t>Items – opens items menu</w:t>
-      </w:r>
-    </w:p>
-    <w:p>
-      <w:pPr>
-        <w:pStyle w:val="ListParagraph"/>
-        <w:numPr>
-          <w:ilvl w:val="1"/>
-          <w:numId w:val="1"/>
-        </w:numPr>
-        <w:rPr>
-          <w:rFonts w:ascii="Times New Roman" w:hAnsi="Times New Roman" w:cs="Times New Roman"/>
-          <w:sz w:val="24"/>
-          <w:szCs w:val="24"/>
-        </w:rPr>
-      </w:pPr>
-      <w:r>
-        <w:rPr>
-          <w:rFonts w:ascii="Times New Roman" w:hAnsi="Times New Roman" w:cs="Times New Roman"/>
-          <w:sz w:val="24"/>
-          <w:szCs w:val="24"/>
-        </w:rPr>
-        <w:t>End turn</w:t>
-      </w:r>
-    </w:p>
-    <w:p>
-      <w:pPr>
-        <w:pStyle w:val="ListParagraph"/>
-        <w:numPr>
-          <w:ilvl w:val="1"/>
-          <w:numId w:val="1"/>
-        </w:numPr>
-        <w:rPr>
-          <w:rFonts w:ascii="Times New Roman" w:hAnsi="Times New Roman" w:cs="Times New Roman"/>
-          <w:sz w:val="24"/>
-          <w:szCs w:val="24"/>
-        </w:rPr>
-      </w:pPr>
-      <w:r>
-        <w:rPr>
-          <w:rFonts w:ascii="Times New Roman" w:hAnsi="Times New Roman" w:cs="Times New Roman"/>
-          <w:sz w:val="24"/>
-          <w:szCs w:val="24"/>
-        </w:rPr>
-        <w:t>Flee – spend 1 AP for an immediate chance to flee the battle</w:t>
-      </w:r>
-    </w:p>
-    <w:p>
-      <w:pPr>
-        <w:pStyle w:val="ListParagraph"/>
-        <w:numPr>
-          <w:ilvl w:val="0"/>
-          <w:numId w:val="1"/>
-        </w:numPr>
-        <w:rPr>
-          <w:rFonts w:ascii="Times New Roman" w:hAnsi="Times New Roman" w:cs="Times New Roman"/>
-          <w:sz w:val="24"/>
-          <w:szCs w:val="24"/>
-        </w:rPr>
-      </w:pPr>
-      <w:r>
-        <w:rPr>
-          <w:rFonts w:ascii="Times New Roman" w:hAnsi="Times New Roman" w:cs="Times New Roman"/>
-          <w:sz w:val="24"/>
-          <w:szCs w:val="24"/>
-        </w:rPr>
-        <w:t>Status Effects</w:t>
       </w:r>
     </w:p>
     <w:sectPr>
@@ -837,7 +3556,7 @@
         <w:rFonts w:ascii="Wingdings" w:hAnsi="Wingdings" w:hint="default"/>
       </w:rPr>
     </w:lvl>
-    <w:lvl w:ilvl="3" w:tplc="04090001" w:tentative="1">
+    <w:lvl w:ilvl="3" w:tplc="04090001">
       <w:start w:val="1"/>
       <w:numFmt w:val="bullet"/>
       <w:lvlText w:val=""/>

</xml_diff>

<commit_message>
UI Update (Boost System) + DoozyUI
</commit_message>
<xml_diff>
--- a/Project Alek/Battle System.docx
+++ b/Project Alek/Battle System.docx
@@ -736,8 +736,18 @@
           <w:sz w:val="24"/>
           <w:szCs w:val="24"/>
         </w:rPr>
-        <w:t>/Break</w:t>
-      </w:r>
+        <w:t>/</w:t>
+      </w:r>
+      <w:proofErr w:type="gramStart"/>
+      <w:r>
+        <w:rPr>
+          <w:rFonts w:ascii="Times New Roman" w:hAnsi="Times New Roman" w:cs="Times New Roman"/>
+          <w:sz w:val="24"/>
+          <w:szCs w:val="24"/>
+        </w:rPr>
+        <w:t>Break</w:t>
+      </w:r>
+      <w:proofErr w:type="gramEnd"/>
       <w:r>
         <w:rPr>
           <w:rFonts w:ascii="Times New Roman" w:hAnsi="Times New Roman" w:cs="Times New Roman"/>
@@ -782,7 +792,25 @@
           <w:sz w:val="24"/>
           <w:szCs w:val="24"/>
         </w:rPr>
-        <w:t xml:space="preserve"> and they are debuffed for a certain number of turns</w:t>
+        <w:t xml:space="preserve"> and they are </w:t>
+      </w:r>
+      <w:proofErr w:type="spellStart"/>
+      <w:r>
+        <w:rPr>
+          <w:rFonts w:ascii="Times New Roman" w:hAnsi="Times New Roman" w:cs="Times New Roman"/>
+          <w:sz w:val="24"/>
+          <w:szCs w:val="24"/>
+        </w:rPr>
+        <w:t>debuffed</w:t>
+      </w:r>
+      <w:proofErr w:type="spellEnd"/>
+      <w:r>
+        <w:rPr>
+          <w:rFonts w:ascii="Times New Roman" w:hAnsi="Times New Roman" w:cs="Times New Roman"/>
+          <w:sz w:val="24"/>
+          <w:szCs w:val="24"/>
+        </w:rPr>
+        <w:t xml:space="preserve"> for a certain number of turns</w:t>
       </w:r>
     </w:p>
     <w:p>
@@ -1292,7 +1320,25 @@
           <w:sz w:val="24"/>
           <w:szCs w:val="24"/>
         </w:rPr>
-        <w:t>These attacks will most likely have special properties (ignoring defense, lowering stats, etc)</w:t>
+        <w:t xml:space="preserve">These attacks will most likely have special properties (ignoring defense, lowering stats, </w:t>
+      </w:r>
+      <w:proofErr w:type="spellStart"/>
+      <w:r>
+        <w:rPr>
+          <w:rFonts w:ascii="Times New Roman" w:hAnsi="Times New Roman" w:cs="Times New Roman"/>
+          <w:sz w:val="24"/>
+          <w:szCs w:val="24"/>
+        </w:rPr>
+        <w:t>etc</w:t>
+      </w:r>
+      <w:proofErr w:type="spellEnd"/>
+      <w:r>
+        <w:rPr>
+          <w:rFonts w:ascii="Times New Roman" w:hAnsi="Times New Roman" w:cs="Times New Roman"/>
+          <w:sz w:val="24"/>
+          <w:szCs w:val="24"/>
+        </w:rPr>
+        <w:t>)</w:t>
       </w:r>
     </w:p>
     <w:p>
@@ -1698,7 +1744,23 @@
           <w:sz w:val="24"/>
           <w:szCs w:val="24"/>
         </w:rPr>
-        <w:t>OTHER POSSIBILLITY: No counter abilities. If you get a normal parry, you just reduce damage. A perfect parry causes a counterattack and potential reduces damage further.</w:t>
+        <w:t>OTHER POSSIBILLITY: No counter abilities. If you get a normal parry, you just reduce damage. A perfect parry causes a counterattack and potential</w:t>
+      </w:r>
+      <w:r>
+        <w:rPr>
+          <w:rFonts w:ascii="Times New Roman" w:hAnsi="Times New Roman" w:cs="Times New Roman"/>
+          <w:sz w:val="24"/>
+          <w:szCs w:val="24"/>
+        </w:rPr>
+        <w:t>ly</w:t>
+      </w:r>
+      <w:r>
+        <w:rPr>
+          <w:rFonts w:ascii="Times New Roman" w:hAnsi="Times New Roman" w:cs="Times New Roman"/>
+          <w:sz w:val="24"/>
+          <w:szCs w:val="24"/>
+        </w:rPr>
+        <w:t xml:space="preserve"> reduces damage further.</w:t>
       </w:r>
     </w:p>
     <w:p>
@@ -2457,7 +2519,25 @@
           <w:sz w:val="24"/>
           <w:szCs w:val="24"/>
         </w:rPr>
-        <w:t xml:space="preserve"> debuffed for </w:t>
+        <w:t xml:space="preserve"> </w:t>
+      </w:r>
+      <w:proofErr w:type="spellStart"/>
+      <w:r>
+        <w:rPr>
+          <w:rFonts w:ascii="Times New Roman" w:hAnsi="Times New Roman" w:cs="Times New Roman"/>
+          <w:sz w:val="24"/>
+          <w:szCs w:val="24"/>
+        </w:rPr>
+        <w:t>debuffed</w:t>
+      </w:r>
+      <w:proofErr w:type="spellEnd"/>
+      <w:r>
+        <w:rPr>
+          <w:rFonts w:ascii="Times New Roman" w:hAnsi="Times New Roman" w:cs="Times New Roman"/>
+          <w:sz w:val="24"/>
+          <w:szCs w:val="24"/>
+        </w:rPr>
+        <w:t xml:space="preserve"> for </w:t>
       </w:r>
       <w:r>
         <w:rPr>
@@ -2776,7 +2856,25 @@
           <w:sz w:val="24"/>
           <w:szCs w:val="24"/>
         </w:rPr>
-        <w:t>You cannot get healing items from the overworld, instead each party member has a certain number of healing items that reset each battle. (e.g. A party member will start battle with 5 potions and 3 mega potions)</w:t>
+        <w:t>You cannot get healing items from the overworld, instead each party member has a certain number of healing items that reset each battle. (</w:t>
+      </w:r>
+      <w:proofErr w:type="gramStart"/>
+      <w:r>
+        <w:rPr>
+          <w:rFonts w:ascii="Times New Roman" w:hAnsi="Times New Roman" w:cs="Times New Roman"/>
+          <w:sz w:val="24"/>
+          <w:szCs w:val="24"/>
+        </w:rPr>
+        <w:t>e.g.</w:t>
+      </w:r>
+      <w:proofErr w:type="gramEnd"/>
+      <w:r>
+        <w:rPr>
+          <w:rFonts w:ascii="Times New Roman" w:hAnsi="Times New Roman" w:cs="Times New Roman"/>
+          <w:sz w:val="24"/>
+          <w:szCs w:val="24"/>
+        </w:rPr>
+        <w:t xml:space="preserve"> A party member will start battle with 5 potions and 3 mega potions)</w:t>
       </w:r>
       <w:r>
         <w:rPr>
@@ -2851,7 +2949,25 @@
           <w:sz w:val="24"/>
           <w:szCs w:val="24"/>
         </w:rPr>
-        <w:t>A successful button press when attacking an enemy has a chance to drop healing items</w:t>
+        <w:t xml:space="preserve">A successful button </w:t>
+      </w:r>
+      <w:proofErr w:type="gramStart"/>
+      <w:r>
+        <w:rPr>
+          <w:rFonts w:ascii="Times New Roman" w:hAnsi="Times New Roman" w:cs="Times New Roman"/>
+          <w:sz w:val="24"/>
+          <w:szCs w:val="24"/>
+        </w:rPr>
+        <w:t>press</w:t>
+      </w:r>
+      <w:proofErr w:type="gramEnd"/>
+      <w:r>
+        <w:rPr>
+          <w:rFonts w:ascii="Times New Roman" w:hAnsi="Times New Roman" w:cs="Times New Roman"/>
+          <w:sz w:val="24"/>
+          <w:szCs w:val="24"/>
+        </w:rPr>
+        <w:t xml:space="preserve"> when attacking an enemy has a chance to drop healing items</w:t>
       </w:r>
     </w:p>
     <w:p>

</xml_diff>

<commit_message>
Loan System and AP Converson System
</commit_message>
<xml_diff>
--- a/Project Alek/Battle System.docx
+++ b/Project Alek/Battle System.docx
@@ -250,73 +250,207 @@
           <w:sz w:val="24"/>
           <w:szCs w:val="24"/>
         </w:rPr>
-        <w:t>Once you borrow AP, that party member is in debt. While in debt, that member cannot borrow again until their debt is paid.</w:t>
-      </w:r>
-    </w:p>
-    <w:p>
-      <w:pPr>
-        <w:pStyle w:val="ListParagraph"/>
-        <w:numPr>
-          <w:ilvl w:val="1"/>
-          <w:numId w:val="1"/>
-        </w:numPr>
-        <w:rPr>
-          <w:rFonts w:ascii="Times New Roman" w:hAnsi="Times New Roman" w:cs="Times New Roman"/>
-          <w:sz w:val="24"/>
-          <w:szCs w:val="24"/>
-        </w:rPr>
-      </w:pPr>
-      <w:r>
-        <w:rPr>
-          <w:rFonts w:ascii="Times New Roman" w:hAnsi="Times New Roman" w:cs="Times New Roman"/>
-          <w:sz w:val="24"/>
-          <w:szCs w:val="24"/>
-        </w:rPr>
-        <w:t>A party member pays their debt by sacrificing the AP they receive each turn until their debt is gone.</w:t>
-      </w:r>
-    </w:p>
-    <w:p>
-      <w:pPr>
-        <w:pStyle w:val="ListParagraph"/>
-        <w:numPr>
-          <w:ilvl w:val="1"/>
-          <w:numId w:val="1"/>
-        </w:numPr>
-        <w:rPr>
-          <w:rFonts w:ascii="Times New Roman" w:hAnsi="Times New Roman" w:cs="Times New Roman"/>
-          <w:sz w:val="24"/>
-          <w:szCs w:val="24"/>
-        </w:rPr>
-      </w:pPr>
-      <w:r>
-        <w:rPr>
-          <w:rFonts w:ascii="Times New Roman" w:hAnsi="Times New Roman" w:cs="Times New Roman"/>
-          <w:sz w:val="24"/>
-          <w:szCs w:val="24"/>
-        </w:rPr>
-        <w:t>You are not forced to pay your debt, however, and can still perform actions as normal</w:t>
-      </w:r>
-    </w:p>
-    <w:p>
-      <w:pPr>
-        <w:pStyle w:val="ListParagraph"/>
-        <w:numPr>
-          <w:ilvl w:val="1"/>
-          <w:numId w:val="1"/>
-        </w:numPr>
-        <w:rPr>
-          <w:rFonts w:ascii="Times New Roman" w:hAnsi="Times New Roman" w:cs="Times New Roman"/>
-          <w:sz w:val="24"/>
-          <w:szCs w:val="24"/>
-        </w:rPr>
-      </w:pPr>
-      <w:r>
-        <w:rPr>
-          <w:rFonts w:ascii="Times New Roman" w:hAnsi="Times New Roman" w:cs="Times New Roman"/>
-          <w:sz w:val="24"/>
-          <w:szCs w:val="24"/>
-        </w:rPr>
-        <w:t>Each action a member takes (including ending turn) while in debt will cause that party member to take damage that increases every action until that character is dead (</w:t>
+        <w:t xml:space="preserve">Once you borrow AP, that party member is in </w:t>
+      </w:r>
+      <w:r>
+        <w:rPr>
+          <w:rFonts w:ascii="Times New Roman" w:hAnsi="Times New Roman" w:cs="Times New Roman"/>
+          <w:sz w:val="24"/>
+          <w:szCs w:val="24"/>
+        </w:rPr>
+        <w:t>an overexerted state</w:t>
+      </w:r>
+      <w:r>
+        <w:rPr>
+          <w:rFonts w:ascii="Times New Roman" w:hAnsi="Times New Roman" w:cs="Times New Roman"/>
+          <w:sz w:val="24"/>
+          <w:szCs w:val="24"/>
+        </w:rPr>
+        <w:t xml:space="preserve">. While in </w:t>
+      </w:r>
+      <w:r>
+        <w:rPr>
+          <w:rFonts w:ascii="Times New Roman" w:hAnsi="Times New Roman" w:cs="Times New Roman"/>
+          <w:sz w:val="24"/>
+          <w:szCs w:val="24"/>
+        </w:rPr>
+        <w:t>this state</w:t>
+      </w:r>
+      <w:r>
+        <w:rPr>
+          <w:rFonts w:ascii="Times New Roman" w:hAnsi="Times New Roman" w:cs="Times New Roman"/>
+          <w:sz w:val="24"/>
+          <w:szCs w:val="24"/>
+        </w:rPr>
+        <w:t>, that member cannot borrow again until t</w:t>
+      </w:r>
+      <w:r>
+        <w:rPr>
+          <w:rFonts w:ascii="Times New Roman" w:hAnsi="Times New Roman" w:cs="Times New Roman"/>
+          <w:sz w:val="24"/>
+          <w:szCs w:val="24"/>
+        </w:rPr>
+        <w:t>hey recover</w:t>
+      </w:r>
+      <w:r>
+        <w:rPr>
+          <w:rFonts w:ascii="Times New Roman" w:hAnsi="Times New Roman" w:cs="Times New Roman"/>
+          <w:sz w:val="24"/>
+          <w:szCs w:val="24"/>
+        </w:rPr>
+        <w:t>.</w:t>
+      </w:r>
+    </w:p>
+    <w:p>
+      <w:pPr>
+        <w:pStyle w:val="ListParagraph"/>
+        <w:numPr>
+          <w:ilvl w:val="1"/>
+          <w:numId w:val="1"/>
+        </w:numPr>
+        <w:rPr>
+          <w:rFonts w:ascii="Times New Roman" w:hAnsi="Times New Roman" w:cs="Times New Roman"/>
+          <w:sz w:val="24"/>
+          <w:szCs w:val="24"/>
+        </w:rPr>
+      </w:pPr>
+      <w:r>
+        <w:rPr>
+          <w:rFonts w:ascii="Times New Roman" w:hAnsi="Times New Roman" w:cs="Times New Roman"/>
+          <w:sz w:val="24"/>
+          <w:szCs w:val="24"/>
+        </w:rPr>
+        <w:t>The idea is that the party member is going beyond their normal capabilities (using more AP than they have available).</w:t>
+      </w:r>
+    </w:p>
+    <w:p>
+      <w:pPr>
+        <w:pStyle w:val="ListParagraph"/>
+        <w:numPr>
+          <w:ilvl w:val="1"/>
+          <w:numId w:val="1"/>
+        </w:numPr>
+        <w:rPr>
+          <w:rFonts w:ascii="Times New Roman" w:hAnsi="Times New Roman" w:cs="Times New Roman"/>
+          <w:sz w:val="24"/>
+          <w:szCs w:val="24"/>
+        </w:rPr>
+      </w:pPr>
+      <w:r>
+        <w:rPr>
+          <w:rFonts w:ascii="Times New Roman" w:hAnsi="Times New Roman" w:cs="Times New Roman"/>
+          <w:sz w:val="24"/>
+          <w:szCs w:val="24"/>
+        </w:rPr>
+        <w:t xml:space="preserve">A party member </w:t>
+      </w:r>
+      <w:r>
+        <w:rPr>
+          <w:rFonts w:ascii="Times New Roman" w:hAnsi="Times New Roman" w:cs="Times New Roman"/>
+          <w:sz w:val="24"/>
+          <w:szCs w:val="24"/>
+        </w:rPr>
+        <w:t xml:space="preserve">recovers </w:t>
+      </w:r>
+      <w:r>
+        <w:rPr>
+          <w:rFonts w:ascii="Times New Roman" w:hAnsi="Times New Roman" w:cs="Times New Roman"/>
+          <w:sz w:val="24"/>
+          <w:szCs w:val="24"/>
+        </w:rPr>
+        <w:t>by sacrificing the AP they receive each turn until t</w:t>
+      </w:r>
+      <w:r>
+        <w:rPr>
+          <w:rFonts w:ascii="Times New Roman" w:hAnsi="Times New Roman" w:cs="Times New Roman"/>
+          <w:sz w:val="24"/>
+          <w:szCs w:val="24"/>
+        </w:rPr>
+        <w:t>hey are fully recovered</w:t>
+      </w:r>
+      <w:r>
+        <w:rPr>
+          <w:rFonts w:ascii="Times New Roman" w:hAnsi="Times New Roman" w:cs="Times New Roman"/>
+          <w:sz w:val="24"/>
+          <w:szCs w:val="24"/>
+        </w:rPr>
+        <w:t>.</w:t>
+      </w:r>
+    </w:p>
+    <w:p>
+      <w:pPr>
+        <w:pStyle w:val="ListParagraph"/>
+        <w:numPr>
+          <w:ilvl w:val="1"/>
+          <w:numId w:val="1"/>
+        </w:numPr>
+        <w:rPr>
+          <w:rFonts w:ascii="Times New Roman" w:hAnsi="Times New Roman" w:cs="Times New Roman"/>
+          <w:sz w:val="24"/>
+          <w:szCs w:val="24"/>
+        </w:rPr>
+      </w:pPr>
+      <w:r>
+        <w:rPr>
+          <w:rFonts w:ascii="Times New Roman" w:hAnsi="Times New Roman" w:cs="Times New Roman"/>
+          <w:sz w:val="24"/>
+          <w:szCs w:val="24"/>
+        </w:rPr>
+        <w:t xml:space="preserve">You are not forced to </w:t>
+      </w:r>
+      <w:r>
+        <w:rPr>
+          <w:rFonts w:ascii="Times New Roman" w:hAnsi="Times New Roman" w:cs="Times New Roman"/>
+          <w:sz w:val="24"/>
+          <w:szCs w:val="24"/>
+        </w:rPr>
+        <w:t>recover</w:t>
+      </w:r>
+      <w:r>
+        <w:rPr>
+          <w:rFonts w:ascii="Times New Roman" w:hAnsi="Times New Roman" w:cs="Times New Roman"/>
+          <w:sz w:val="24"/>
+          <w:szCs w:val="24"/>
+        </w:rPr>
+        <w:t>, however, and can still perform actions as normal</w:t>
+      </w:r>
+    </w:p>
+    <w:p>
+      <w:pPr>
+        <w:pStyle w:val="ListParagraph"/>
+        <w:numPr>
+          <w:ilvl w:val="1"/>
+          <w:numId w:val="1"/>
+        </w:numPr>
+        <w:rPr>
+          <w:rFonts w:ascii="Times New Roman" w:hAnsi="Times New Roman" w:cs="Times New Roman"/>
+          <w:sz w:val="24"/>
+          <w:szCs w:val="24"/>
+        </w:rPr>
+      </w:pPr>
+      <w:r>
+        <w:rPr>
+          <w:rFonts w:ascii="Times New Roman" w:hAnsi="Times New Roman" w:cs="Times New Roman"/>
+          <w:sz w:val="24"/>
+          <w:szCs w:val="24"/>
+        </w:rPr>
+        <w:t xml:space="preserve">Each action a member takes (including ending turn) while in </w:t>
+      </w:r>
+      <w:r>
+        <w:rPr>
+          <w:rFonts w:ascii="Times New Roman" w:hAnsi="Times New Roman" w:cs="Times New Roman"/>
+          <w:sz w:val="24"/>
+          <w:szCs w:val="24"/>
+        </w:rPr>
+        <w:t>overexertion</w:t>
+      </w:r>
+      <w:r>
+        <w:rPr>
+          <w:rFonts w:ascii="Times New Roman" w:hAnsi="Times New Roman" w:cs="Times New Roman"/>
+          <w:sz w:val="24"/>
+          <w:szCs w:val="24"/>
+        </w:rPr>
+        <w:t xml:space="preserve"> will cause that party member to take damage that increases every action until that character is dead (</w:t>
       </w:r>
       <w:r>
         <w:rPr>
@@ -414,27 +548,13 @@
         </w:rPr>
         <w:t xml:space="preserve"> 100%)</w:t>
       </w:r>
-    </w:p>
-    <w:p>
-      <w:pPr>
-        <w:pStyle w:val="ListParagraph"/>
-        <w:numPr>
-          <w:ilvl w:val="1"/>
-          <w:numId w:val="1"/>
-        </w:numPr>
-        <w:rPr>
-          <w:rFonts w:ascii="Times New Roman" w:hAnsi="Times New Roman" w:cs="Times New Roman"/>
-          <w:sz w:val="24"/>
-          <w:szCs w:val="24"/>
-        </w:rPr>
-      </w:pPr>
-      <w:r>
-        <w:rPr>
-          <w:rFonts w:ascii="Times New Roman" w:hAnsi="Times New Roman" w:cs="Times New Roman"/>
-          <w:sz w:val="24"/>
-          <w:szCs w:val="24"/>
-        </w:rPr>
-        <w:t>Dying erases a character’s debt</w:t>
+      <w:r>
+        <w:rPr>
+          <w:rFonts w:ascii="Times New Roman" w:hAnsi="Times New Roman" w:cs="Times New Roman"/>
+          <w:sz w:val="24"/>
+          <w:szCs w:val="24"/>
+        </w:rPr>
+        <w:t>. The idea is that the party member is continuously overexerting themselves until they die.</w:t>
       </w:r>
     </w:p>
     <w:p>
@@ -736,18 +856,8 @@
           <w:sz w:val="24"/>
           <w:szCs w:val="24"/>
         </w:rPr>
-        <w:t>/</w:t>
-      </w:r>
-      <w:proofErr w:type="gramStart"/>
-      <w:r>
-        <w:rPr>
-          <w:rFonts w:ascii="Times New Roman" w:hAnsi="Times New Roman" w:cs="Times New Roman"/>
-          <w:sz w:val="24"/>
-          <w:szCs w:val="24"/>
-        </w:rPr>
-        <w:t>Break</w:t>
-      </w:r>
-      <w:proofErr w:type="gramEnd"/>
+        <w:t>/Break</w:t>
+      </w:r>
       <w:r>
         <w:rPr>
           <w:rFonts w:ascii="Times New Roman" w:hAnsi="Times New Roman" w:cs="Times New Roman"/>
@@ -792,25 +902,7 @@
           <w:sz w:val="24"/>
           <w:szCs w:val="24"/>
         </w:rPr>
-        <w:t xml:space="preserve"> and they are </w:t>
-      </w:r>
-      <w:proofErr w:type="spellStart"/>
-      <w:r>
-        <w:rPr>
-          <w:rFonts w:ascii="Times New Roman" w:hAnsi="Times New Roman" w:cs="Times New Roman"/>
-          <w:sz w:val="24"/>
-          <w:szCs w:val="24"/>
-        </w:rPr>
-        <w:t>debuffed</w:t>
-      </w:r>
-      <w:proofErr w:type="spellEnd"/>
-      <w:r>
-        <w:rPr>
-          <w:rFonts w:ascii="Times New Roman" w:hAnsi="Times New Roman" w:cs="Times New Roman"/>
-          <w:sz w:val="24"/>
-          <w:szCs w:val="24"/>
-        </w:rPr>
-        <w:t xml:space="preserve"> for a certain number of turns</w:t>
+        <w:t xml:space="preserve"> and they are debuffed for a certain number of turns</w:t>
       </w:r>
     </w:p>
     <w:p>
@@ -1320,25 +1412,7 @@
           <w:sz w:val="24"/>
           <w:szCs w:val="24"/>
         </w:rPr>
-        <w:t xml:space="preserve">These attacks will most likely have special properties (ignoring defense, lowering stats, </w:t>
-      </w:r>
-      <w:proofErr w:type="spellStart"/>
-      <w:r>
-        <w:rPr>
-          <w:rFonts w:ascii="Times New Roman" w:hAnsi="Times New Roman" w:cs="Times New Roman"/>
-          <w:sz w:val="24"/>
-          <w:szCs w:val="24"/>
-        </w:rPr>
-        <w:t>etc</w:t>
-      </w:r>
-      <w:proofErr w:type="spellEnd"/>
-      <w:r>
-        <w:rPr>
-          <w:rFonts w:ascii="Times New Roman" w:hAnsi="Times New Roman" w:cs="Times New Roman"/>
-          <w:sz w:val="24"/>
-          <w:szCs w:val="24"/>
-        </w:rPr>
-        <w:t>)</w:t>
+        <w:t>These attacks will most likely have special properties (ignoring defense, lowering stats, etc)</w:t>
       </w:r>
     </w:p>
     <w:p>
@@ -2519,25 +2593,7 @@
           <w:sz w:val="24"/>
           <w:szCs w:val="24"/>
         </w:rPr>
-        <w:t xml:space="preserve"> </w:t>
-      </w:r>
-      <w:proofErr w:type="spellStart"/>
-      <w:r>
-        <w:rPr>
-          <w:rFonts w:ascii="Times New Roman" w:hAnsi="Times New Roman" w:cs="Times New Roman"/>
-          <w:sz w:val="24"/>
-          <w:szCs w:val="24"/>
-        </w:rPr>
-        <w:t>debuffed</w:t>
-      </w:r>
-      <w:proofErr w:type="spellEnd"/>
-      <w:r>
-        <w:rPr>
-          <w:rFonts w:ascii="Times New Roman" w:hAnsi="Times New Roman" w:cs="Times New Roman"/>
-          <w:sz w:val="24"/>
-          <w:szCs w:val="24"/>
-        </w:rPr>
-        <w:t xml:space="preserve"> for </w:t>
+        <w:t xml:space="preserve"> debuffed for </w:t>
       </w:r>
       <w:r>
         <w:rPr>
@@ -2856,25 +2912,7 @@
           <w:sz w:val="24"/>
           <w:szCs w:val="24"/>
         </w:rPr>
-        <w:t>You cannot get healing items from the overworld, instead each party member has a certain number of healing items that reset each battle. (</w:t>
-      </w:r>
-      <w:proofErr w:type="gramStart"/>
-      <w:r>
-        <w:rPr>
-          <w:rFonts w:ascii="Times New Roman" w:hAnsi="Times New Roman" w:cs="Times New Roman"/>
-          <w:sz w:val="24"/>
-          <w:szCs w:val="24"/>
-        </w:rPr>
-        <w:t>e.g.</w:t>
-      </w:r>
-      <w:proofErr w:type="gramEnd"/>
-      <w:r>
-        <w:rPr>
-          <w:rFonts w:ascii="Times New Roman" w:hAnsi="Times New Roman" w:cs="Times New Roman"/>
-          <w:sz w:val="24"/>
-          <w:szCs w:val="24"/>
-        </w:rPr>
-        <w:t xml:space="preserve"> A party member will start battle with 5 potions and 3 mega potions)</w:t>
+        <w:t>You cannot get healing items from the overworld, instead each party member has a certain number of healing items that reset each battle. (e.g. A party member will start battle with 5 potions and 3 mega potions)</w:t>
       </w:r>
       <w:r>
         <w:rPr>
@@ -2949,25 +2987,7 @@
           <w:sz w:val="24"/>
           <w:szCs w:val="24"/>
         </w:rPr>
-        <w:t xml:space="preserve">A successful button </w:t>
-      </w:r>
-      <w:proofErr w:type="gramStart"/>
-      <w:r>
-        <w:rPr>
-          <w:rFonts w:ascii="Times New Roman" w:hAnsi="Times New Roman" w:cs="Times New Roman"/>
-          <w:sz w:val="24"/>
-          <w:szCs w:val="24"/>
-        </w:rPr>
-        <w:t>press</w:t>
-      </w:r>
-      <w:proofErr w:type="gramEnd"/>
-      <w:r>
-        <w:rPr>
-          <w:rFonts w:ascii="Times New Roman" w:hAnsi="Times New Roman" w:cs="Times New Roman"/>
-          <w:sz w:val="24"/>
-          <w:szCs w:val="24"/>
-        </w:rPr>
-        <w:t xml:space="preserve"> when attacking an enemy has a chance to drop healing items</w:t>
+        <w:t>A successful button press when attacking an enemy has a chance to drop healing items</w:t>
       </w:r>
     </w:p>
     <w:p>

</xml_diff>